<commit_message>
Documentos de api DeviceBindingElegibility
</commit_message>
<xml_diff>
--- a/MEJORAS/TokenizationCmc/DeviceAuthenticationMethod/REG-DIN-013_DeviceBindingElegibility.docx
+++ b/MEJORAS/TokenizationCmc/DeviceAuthenticationMethod/REG-DIN-013_DeviceBindingElegibility.docx
@@ -2193,79 +2193,7 @@
                 <w:szCs w:val="21"/>
                 <w:lang w:val="es-ES" w:eastAsia="es-SV" w:bidi="ar-SA"/>
               </w:rPr>
-              <w:t xml:space="preserve">Validación </w:t>
-            </w:r>
-            <w:r>
-              <w:rPr>
-                <w:rFonts w:eastAsia="Calibri" w:cs="Times New Roman"/>
-                <w:b/>
-                <w:bCs/>
-                <w:i/>
-                <w:iCs/>
-                <w:caps w:val="false"/>
-                <w:smallCaps w:val="false"/>
-                <w:color w:val="000000"/>
-                <w:spacing w:val="0"/>
-                <w:kern w:val="0"/>
-                <w:sz w:val="21"/>
-                <w:szCs w:val="21"/>
-                <w:lang w:val="es-ES" w:eastAsia="es-SV" w:bidi="ar-SA"/>
-              </w:rPr>
-              <w:t xml:space="preserve">de Metadata </w:t>
-            </w:r>
-            <w:r>
-              <w:rPr>
-                <w:rFonts w:eastAsia="Calibri" w:cs="Times New Roman"/>
-                <w:b/>
-                <w:bCs/>
-                <w:i/>
-                <w:iCs/>
-                <w:caps w:val="false"/>
-                <w:smallCaps w:val="false"/>
-                <w:color w:val="000000"/>
-                <w:spacing w:val="0"/>
-                <w:kern w:val="0"/>
-                <w:sz w:val="21"/>
-                <w:szCs w:val="21"/>
-                <w:lang w:val="es-ES" w:eastAsia="es-SV" w:bidi="ar-SA"/>
-              </w:rPr>
-              <w:t>campo “_messageType”  (returnCode 0</w:t>
-            </w:r>
-            <w:r>
-              <w:rPr>
-                <w:rFonts w:eastAsia="Calibri" w:cs="Times New Roman"/>
-                <w:b/>
-                <w:bCs/>
-                <w:i/>
-                <w:iCs/>
-                <w:caps w:val="false"/>
-                <w:smallCaps w:val="false"/>
-                <w:color w:val="000000"/>
-                <w:spacing w:val="0"/>
-                <w:kern w:val="0"/>
-                <w:sz w:val="21"/>
-                <w:szCs w:val="21"/>
-                <w:lang w:val="es-ES" w:eastAsia="es-SV" w:bidi="ar-SA"/>
-              </w:rPr>
-              <w:t>00</w:t>
-            </w:r>
-            <w:r>
-              <w:rPr>
-                <w:rFonts w:eastAsia="Calibri" w:cs="Times New Roman"/>
-                <w:b/>
-                <w:bCs/>
-                <w:i/>
-                <w:iCs/>
-                <w:caps w:val="false"/>
-                <w:smallCaps w:val="false"/>
-                <w:color w:val="000000"/>
-                <w:spacing w:val="0"/>
-                <w:kern w:val="0"/>
-                <w:sz w:val="21"/>
-                <w:szCs w:val="21"/>
-                <w:lang w:val="es-ES" w:eastAsia="es-SV" w:bidi="ar-SA"/>
-              </w:rPr>
-              <w:t>5)</w:t>
+              <w:t>Validación de Metadata campo “_messageType”  (returnCode 0005)</w:t>
             </w:r>
           </w:p>
           <w:p>
@@ -2445,43 +2373,7 @@
                 <w:szCs w:val="21"/>
                 <w:lang w:val="es-ES" w:eastAsia="es-SV" w:bidi="ar-SA"/>
               </w:rPr>
-              <w:t xml:space="preserve">No </w:t>
-            </w:r>
-            <w:r>
-              <w:rPr>
-                <w:rFonts w:eastAsia="Calibri" w:cs="Times New Roman"/>
-                <w:b/>
-                <w:bCs/>
-                <w:i/>
-                <w:iCs/>
-                <w:caps w:val="false"/>
-                <w:smallCaps w:val="false"/>
-                <w:color w:val="000000"/>
-                <w:spacing w:val="0"/>
-                <w:kern w:val="0"/>
-                <w:sz w:val="21"/>
-                <w:szCs w:val="21"/>
-                <w:lang w:val="es-ES" w:eastAsia="es-SV" w:bidi="ar-SA"/>
-              </w:rPr>
-              <w:t xml:space="preserve">Contener </w:t>
-            </w:r>
-            <w:r>
-              <w:rPr>
-                <w:rFonts w:eastAsia="Calibri" w:cs="Times New Roman"/>
-                <w:b/>
-                <w:bCs/>
-                <w:i/>
-                <w:iCs/>
-                <w:caps w:val="false"/>
-                <w:smallCaps w:val="false"/>
-                <w:color w:val="000000"/>
-                <w:spacing w:val="0"/>
-                <w:kern w:val="0"/>
-                <w:sz w:val="21"/>
-                <w:szCs w:val="21"/>
-                <w:lang w:val="es-ES" w:eastAsia="es-SV" w:bidi="ar-SA"/>
-              </w:rPr>
-              <w:t xml:space="preserve">ninguno de estos caracteres especiales : </w:t>
+              <w:t>No Contener ninguno de estos caracteres especiales :</w:t>
             </w:r>
           </w:p>
           <w:p>
@@ -2594,7 +2486,7 @@
                 <w:iCs w:val="false"/>
               </w:rPr>
               <w:drawing>
-                <wp:anchor behindDoc="0" distT="0" distB="0" distL="0" distR="0" simplePos="0" locked="0" layoutInCell="0" allowOverlap="1" relativeHeight="2">
+                <wp:anchor behindDoc="0" distT="0" distB="0" distL="0" distR="0" simplePos="0" locked="0" layoutInCell="0" allowOverlap="1" relativeHeight="11">
                   <wp:simplePos x="0" y="0"/>
                   <wp:positionH relativeFrom="column">
                     <wp:align>center</wp:align>
@@ -2685,11 +2577,13 @@
             </w:pPr>
             <w:r>
               <w:rPr>
-                <w:i w:val="false"/>
-                <w:iCs w:val="false"/>
+                <w:b/>
+                <w:bCs/>
+                <w:i/>
+                <w:iCs/>
               </w:rPr>
               <w:drawing>
-                <wp:anchor behindDoc="0" distT="0" distB="0" distL="0" distR="0" simplePos="0" locked="0" layoutInCell="0" allowOverlap="1" relativeHeight="3">
+                <wp:anchor behindDoc="0" distT="0" distB="0" distL="0" distR="0" simplePos="0" locked="0" layoutInCell="0" allowOverlap="1" relativeHeight="10">
                   <wp:simplePos x="0" y="0"/>
                   <wp:positionH relativeFrom="column">
                     <wp:align>center</wp:align>
@@ -2749,47 +2643,10 @@
             </w:pPr>
             <w:r>
               <w:rPr>
-                <w:rFonts w:eastAsia="Calibri" w:cs="Times New Roman"/>
-                <w:b w:val="false"/>
-                <w:i w:val="false"/>
-                <w:iCs w:val="false"/>
-                <w:caps w:val="false"/>
-                <w:smallCaps w:val="false"/>
-                <w:color w:val="000000"/>
-                <w:spacing w:val="0"/>
-                <w:kern w:val="0"/>
-                <w:sz w:val="21"/>
-                <w:szCs w:val="21"/>
-                <w:lang w:val="es-ES" w:eastAsia="es-SV" w:bidi="ar-SA"/>
-              </w:rPr>
-            </w:r>
-          </w:p>
-          <w:p>
-            <w:pPr>
-              <w:pStyle w:val="ListParagraph"/>
-              <w:widowControl w:val="false"/>
-              <w:rPr>
-                <w:b/>
-                <w:bCs/>
-                <w:i/>
-                <w:i/>
-                <w:iCs/>
-              </w:rPr>
-            </w:pPr>
-            <w:r>
-              <w:rPr>
-                <w:rFonts w:eastAsia="Calibri" w:cs="Times New Roman"/>
-                <w:b w:val="false"/>
-                <w:i w:val="false"/>
-                <w:iCs w:val="false"/>
-                <w:caps w:val="false"/>
-                <w:smallCaps w:val="false"/>
-                <w:color w:val="000000"/>
-                <w:spacing w:val="0"/>
-                <w:kern w:val="0"/>
-                <w:sz w:val="21"/>
-                <w:szCs w:val="21"/>
-                <w:lang w:val="es-ES" w:eastAsia="es-SV" w:bidi="ar-SA"/>
+                <w:b/>
+                <w:bCs/>
+                <w:i/>
+                <w:iCs/>
               </w:rPr>
             </w:r>
           </w:p>
@@ -2825,79 +2682,7 @@
                 <w:szCs w:val="21"/>
                 <w:lang w:val="es-ES" w:eastAsia="es-SV" w:bidi="ar-SA"/>
               </w:rPr>
-              <w:t xml:space="preserve">Validación </w:t>
-            </w:r>
-            <w:r>
-              <w:rPr>
-                <w:rFonts w:eastAsia="Calibri" w:cs="Times New Roman"/>
-                <w:b/>
-                <w:bCs/>
-                <w:i/>
-                <w:iCs/>
-                <w:caps w:val="false"/>
-                <w:smallCaps w:val="false"/>
-                <w:color w:val="000000"/>
-                <w:spacing w:val="0"/>
-                <w:kern w:val="0"/>
-                <w:sz w:val="21"/>
-                <w:szCs w:val="21"/>
-                <w:lang w:val="es-ES" w:eastAsia="es-SV" w:bidi="ar-SA"/>
-              </w:rPr>
-              <w:t xml:space="preserve">de Metadata </w:t>
-            </w:r>
-            <w:r>
-              <w:rPr>
-                <w:rFonts w:eastAsia="Calibri" w:cs="Times New Roman"/>
-                <w:b/>
-                <w:bCs/>
-                <w:i/>
-                <w:iCs/>
-                <w:caps w:val="false"/>
-                <w:smallCaps w:val="false"/>
-                <w:color w:val="000000"/>
-                <w:spacing w:val="0"/>
-                <w:kern w:val="0"/>
-                <w:sz w:val="21"/>
-                <w:szCs w:val="21"/>
-                <w:lang w:val="es-ES" w:eastAsia="es-SV" w:bidi="ar-SA"/>
-              </w:rPr>
-              <w:t>campo “_messageId”  (returnCode 0</w:t>
-            </w:r>
-            <w:r>
-              <w:rPr>
-                <w:rFonts w:eastAsia="Calibri" w:cs="Times New Roman"/>
-                <w:b/>
-                <w:bCs/>
-                <w:i/>
-                <w:iCs/>
-                <w:caps w:val="false"/>
-                <w:smallCaps w:val="false"/>
-                <w:color w:val="000000"/>
-                <w:spacing w:val="0"/>
-                <w:kern w:val="0"/>
-                <w:sz w:val="21"/>
-                <w:szCs w:val="21"/>
-                <w:lang w:val="es-ES" w:eastAsia="es-SV" w:bidi="ar-SA"/>
-              </w:rPr>
-              <w:t>00</w:t>
-            </w:r>
-            <w:r>
-              <w:rPr>
-                <w:rFonts w:eastAsia="Calibri" w:cs="Times New Roman"/>
-                <w:b/>
-                <w:bCs/>
-                <w:i/>
-                <w:iCs/>
-                <w:caps w:val="false"/>
-                <w:smallCaps w:val="false"/>
-                <w:color w:val="000000"/>
-                <w:spacing w:val="0"/>
-                <w:kern w:val="0"/>
-                <w:sz w:val="21"/>
-                <w:szCs w:val="21"/>
-                <w:lang w:val="es-ES" w:eastAsia="es-SV" w:bidi="ar-SA"/>
-              </w:rPr>
-              <w:t>5)</w:t>
+              <w:t>Validación de Metadata campo “_messageId”  (returnCode 0005)</w:t>
             </w:r>
           </w:p>
           <w:p>
@@ -3077,43 +2862,7 @@
                 <w:szCs w:val="21"/>
                 <w:lang w:val="es-ES" w:eastAsia="es-SV" w:bidi="ar-SA"/>
               </w:rPr>
-              <w:t xml:space="preserve">No </w:t>
-            </w:r>
-            <w:r>
-              <w:rPr>
-                <w:rFonts w:eastAsia="Calibri" w:cs="Times New Roman"/>
-                <w:b/>
-                <w:bCs/>
-                <w:i/>
-                <w:iCs/>
-                <w:caps w:val="false"/>
-                <w:smallCaps w:val="false"/>
-                <w:color w:val="000000"/>
-                <w:spacing w:val="0"/>
-                <w:kern w:val="0"/>
-                <w:sz w:val="21"/>
-                <w:szCs w:val="21"/>
-                <w:lang w:val="es-ES" w:eastAsia="es-SV" w:bidi="ar-SA"/>
-              </w:rPr>
-              <w:t xml:space="preserve">Contener </w:t>
-            </w:r>
-            <w:r>
-              <w:rPr>
-                <w:rFonts w:eastAsia="Calibri" w:cs="Times New Roman"/>
-                <w:b/>
-                <w:bCs/>
-                <w:i/>
-                <w:iCs/>
-                <w:caps w:val="false"/>
-                <w:smallCaps w:val="false"/>
-                <w:color w:val="000000"/>
-                <w:spacing w:val="0"/>
-                <w:kern w:val="0"/>
-                <w:sz w:val="21"/>
-                <w:szCs w:val="21"/>
-                <w:lang w:val="es-ES" w:eastAsia="es-SV" w:bidi="ar-SA"/>
-              </w:rPr>
-              <w:t xml:space="preserve">ninguno de estos caracteres especiales : </w:t>
+              <w:t>No Contener ninguno de estos caracteres especiales :</w:t>
             </w:r>
           </w:p>
           <w:p>
@@ -3226,7 +2975,7 @@
                 <w:iCs w:val="false"/>
               </w:rPr>
               <w:drawing>
-                <wp:anchor behindDoc="0" distT="0" distB="0" distL="0" distR="0" simplePos="0" locked="0" layoutInCell="0" allowOverlap="1" relativeHeight="4">
+                <wp:anchor behindDoc="0" distT="0" distB="0" distL="0" distR="0" simplePos="0" locked="0" layoutInCell="0" allowOverlap="1" relativeHeight="8">
                   <wp:simplePos x="0" y="0"/>
                   <wp:positionH relativeFrom="column">
                     <wp:align>center</wp:align>
@@ -3321,7 +3070,7 @@
                 <w:iCs w:val="false"/>
               </w:rPr>
               <w:drawing>
-                <wp:anchor behindDoc="0" distT="0" distB="0" distL="0" distR="0" simplePos="0" locked="0" layoutInCell="0" allowOverlap="1" relativeHeight="5">
+                <wp:anchor behindDoc="0" distT="0" distB="0" distL="0" distR="0" simplePos="0" locked="0" layoutInCell="0" allowOverlap="1" relativeHeight="2">
                   <wp:simplePos x="0" y="0"/>
                   <wp:positionH relativeFrom="column">
                     <wp:align>center</wp:align>
@@ -3389,56 +3138,31 @@
             </w:pPr>
             <w:r>
               <w:rPr>
-                <w:rFonts w:eastAsia="Calibri" w:cs="Times New Roman"/>
-                <w:b w:val="false"/>
-                <w:i w:val="false"/>
-                <w:iCs w:val="false"/>
-                <w:caps w:val="false"/>
-                <w:smallCaps w:val="false"/>
-                <w:color w:val="000000"/>
-                <w:spacing w:val="0"/>
-                <w:kern w:val="0"/>
-                <w:sz w:val="21"/>
-                <w:szCs w:val="21"/>
-                <w:lang w:val="es-ES" w:eastAsia="es-SV" w:bidi="ar-SA"/>
-              </w:rPr>
-            </w:r>
-          </w:p>
-          <w:p>
-            <w:pPr>
-              <w:pStyle w:val="ListParagraph"/>
-              <w:widowControl w:val="false"/>
-              <w:rPr>
-                <w:b/>
-                <w:bCs/>
-                <w:i/>
-                <w:i/>
-                <w:iCs/>
-              </w:rPr>
-            </w:pPr>
-            <w:r>
-              <w:rPr>
-                <w:i w:val="false"/>
-                <w:iCs w:val="false"/>
-              </w:rPr>
-            </w:r>
-          </w:p>
-          <w:p>
-            <w:pPr>
-              <w:pStyle w:val="ListParagraph"/>
-              <w:widowControl w:val="false"/>
-              <w:rPr>
-                <w:b/>
-                <w:bCs/>
-                <w:i/>
-                <w:i/>
-                <w:iCs/>
-              </w:rPr>
-            </w:pPr>
-            <w:r>
-              <w:rPr>
-                <w:i w:val="false"/>
-                <w:iCs w:val="false"/>
+                <w:b/>
+                <w:bCs/>
+                <w:i/>
+                <w:iCs/>
+              </w:rPr>
+            </w:r>
+          </w:p>
+          <w:p>
+            <w:pPr>
+              <w:pStyle w:val="ListParagraph"/>
+              <w:widowControl w:val="false"/>
+              <w:rPr>
+                <w:b/>
+                <w:bCs/>
+                <w:i/>
+                <w:i/>
+                <w:iCs/>
+              </w:rPr>
+            </w:pPr>
+            <w:r>
+              <w:rPr>
+                <w:b/>
+                <w:bCs/>
+                <w:i/>
+                <w:iCs/>
               </w:rPr>
             </w:r>
           </w:p>
@@ -3474,79 +3198,7 @@
                 <w:szCs w:val="21"/>
                 <w:lang w:val="es-ES" w:eastAsia="es-SV" w:bidi="ar-SA"/>
               </w:rPr>
-              <w:t xml:space="preserve">Validación </w:t>
-            </w:r>
-            <w:r>
-              <w:rPr>
-                <w:rFonts w:eastAsia="Calibri" w:cs="Times New Roman"/>
-                <w:b/>
-                <w:bCs/>
-                <w:i/>
-                <w:iCs/>
-                <w:caps w:val="false"/>
-                <w:smallCaps w:val="false"/>
-                <w:color w:val="000000"/>
-                <w:spacing w:val="0"/>
-                <w:kern w:val="0"/>
-                <w:sz w:val="21"/>
-                <w:szCs w:val="21"/>
-                <w:lang w:val="es-ES" w:eastAsia="es-SV" w:bidi="ar-SA"/>
-              </w:rPr>
-              <w:t xml:space="preserve">de Metadata </w:t>
-            </w:r>
-            <w:r>
-              <w:rPr>
-                <w:rFonts w:eastAsia="Calibri" w:cs="Times New Roman"/>
-                <w:b/>
-                <w:bCs/>
-                <w:i/>
-                <w:iCs/>
-                <w:caps w:val="false"/>
-                <w:smallCaps w:val="false"/>
-                <w:color w:val="000000"/>
-                <w:spacing w:val="0"/>
-                <w:kern w:val="0"/>
-                <w:sz w:val="21"/>
-                <w:szCs w:val="21"/>
-                <w:lang w:val="es-ES" w:eastAsia="es-SV" w:bidi="ar-SA"/>
-              </w:rPr>
-              <w:t>campo “_messageIdOrg”  (returnCode 0</w:t>
-            </w:r>
-            <w:r>
-              <w:rPr>
-                <w:rFonts w:eastAsia="Calibri" w:cs="Times New Roman"/>
-                <w:b/>
-                <w:bCs/>
-                <w:i/>
-                <w:iCs/>
-                <w:caps w:val="false"/>
-                <w:smallCaps w:val="false"/>
-                <w:color w:val="000000"/>
-                <w:spacing w:val="0"/>
-                <w:kern w:val="0"/>
-                <w:sz w:val="21"/>
-                <w:szCs w:val="21"/>
-                <w:lang w:val="es-ES" w:eastAsia="es-SV" w:bidi="ar-SA"/>
-              </w:rPr>
-              <w:t>00</w:t>
-            </w:r>
-            <w:r>
-              <w:rPr>
-                <w:rFonts w:eastAsia="Calibri" w:cs="Times New Roman"/>
-                <w:b/>
-                <w:bCs/>
-                <w:i/>
-                <w:iCs/>
-                <w:caps w:val="false"/>
-                <w:smallCaps w:val="false"/>
-                <w:color w:val="000000"/>
-                <w:spacing w:val="0"/>
-                <w:kern w:val="0"/>
-                <w:sz w:val="21"/>
-                <w:szCs w:val="21"/>
-                <w:lang w:val="es-ES" w:eastAsia="es-SV" w:bidi="ar-SA"/>
-              </w:rPr>
-              <w:t>5)</w:t>
+              <w:t>Validación de Metadata campo “_messageIdOrg”  (returnCode 0005)</w:t>
             </w:r>
           </w:p>
           <w:p>
@@ -3726,43 +3378,7 @@
                 <w:szCs w:val="21"/>
                 <w:lang w:val="es-ES" w:eastAsia="es-SV" w:bidi="ar-SA"/>
               </w:rPr>
-              <w:t xml:space="preserve">No </w:t>
-            </w:r>
-            <w:r>
-              <w:rPr>
-                <w:rFonts w:eastAsia="Calibri" w:cs="Times New Roman"/>
-                <w:b/>
-                <w:bCs/>
-                <w:i/>
-                <w:iCs/>
-                <w:caps w:val="false"/>
-                <w:smallCaps w:val="false"/>
-                <w:color w:val="000000"/>
-                <w:spacing w:val="0"/>
-                <w:kern w:val="0"/>
-                <w:sz w:val="21"/>
-                <w:szCs w:val="21"/>
-                <w:lang w:val="es-ES" w:eastAsia="es-SV" w:bidi="ar-SA"/>
-              </w:rPr>
-              <w:t xml:space="preserve">Contener </w:t>
-            </w:r>
-            <w:r>
-              <w:rPr>
-                <w:rFonts w:eastAsia="Calibri" w:cs="Times New Roman"/>
-                <w:b/>
-                <w:bCs/>
-                <w:i/>
-                <w:iCs/>
-                <w:caps w:val="false"/>
-                <w:smallCaps w:val="false"/>
-                <w:color w:val="000000"/>
-                <w:spacing w:val="0"/>
-                <w:kern w:val="0"/>
-                <w:sz w:val="21"/>
-                <w:szCs w:val="21"/>
-                <w:lang w:val="es-ES" w:eastAsia="es-SV" w:bidi="ar-SA"/>
-              </w:rPr>
-              <w:t xml:space="preserve">ninguno de estos caracteres especiales : </w:t>
+              <w:t>No Contener ninguno de estos caracteres especiales :</w:t>
             </w:r>
           </w:p>
           <w:p>
@@ -3875,7 +3491,7 @@
                 <w:iCs w:val="false"/>
               </w:rPr>
               <w:drawing>
-                <wp:anchor behindDoc="0" distT="0" distB="0" distL="0" distR="0" simplePos="0" locked="0" layoutInCell="0" allowOverlap="1" relativeHeight="6">
+                <wp:anchor behindDoc="0" distT="0" distB="0" distL="0" distR="0" simplePos="0" locked="0" layoutInCell="0" allowOverlap="1" relativeHeight="5">
                   <wp:simplePos x="0" y="0"/>
                   <wp:positionH relativeFrom="column">
                     <wp:align>center</wp:align>
@@ -3970,7 +3586,7 @@
                 <w:iCs w:val="false"/>
               </w:rPr>
               <w:drawing>
-                <wp:anchor behindDoc="0" distT="0" distB="0" distL="0" distR="0" simplePos="0" locked="0" layoutInCell="0" allowOverlap="1" relativeHeight="10">
+                <wp:anchor behindDoc="0" distT="0" distB="0" distL="0" distR="0" simplePos="0" locked="0" layoutInCell="0" allowOverlap="1" relativeHeight="12">
                   <wp:simplePos x="0" y="0"/>
                   <wp:positionH relativeFrom="column">
                     <wp:align>center</wp:align>
@@ -4057,43 +3673,6 @@
             <w:pPr>
               <w:pStyle w:val="ListParagraph"/>
               <w:widowControl w:val="false"/>
-              <w:rPr>
-                <w:rFonts w:eastAsia="Calibri" w:cs="Times New Roman"/>
-                <w:b w:val="false"/>
-                <w:i w:val="false"/>
-                <w:i w:val="false"/>
-                <w:iCs w:val="false"/>
-                <w:caps w:val="false"/>
-                <w:smallCaps w:val="false"/>
-                <w:color w:val="000000"/>
-                <w:spacing w:val="0"/>
-                <w:kern w:val="0"/>
-                <w:sz w:val="21"/>
-                <w:szCs w:val="21"/>
-                <w:lang w:val="es-ES" w:eastAsia="es-SV" w:bidi="ar-SA"/>
-              </w:rPr>
-            </w:pPr>
-            <w:r>
-              <w:rPr>
-                <w:rFonts w:eastAsia="Calibri" w:cs="Times New Roman"/>
-                <w:b w:val="false"/>
-                <w:i w:val="false"/>
-                <w:iCs w:val="false"/>
-                <w:caps w:val="false"/>
-                <w:smallCaps w:val="false"/>
-                <w:color w:val="000000"/>
-                <w:spacing w:val="0"/>
-                <w:kern w:val="0"/>
-                <w:sz w:val="21"/>
-                <w:szCs w:val="21"/>
-                <w:lang w:val="es-ES" w:eastAsia="es-SV" w:bidi="ar-SA"/>
-              </w:rPr>
-            </w:r>
-          </w:p>
-          <w:p>
-            <w:pPr>
-              <w:pStyle w:val="ListParagraph"/>
-              <w:widowControl w:val="false"/>
               <w:numPr>
                 <w:ilvl w:val="0"/>
                 <w:numId w:val="3"/>
@@ -4122,79 +3701,7 @@
                 <w:szCs w:val="21"/>
                 <w:lang w:val="es-ES" w:eastAsia="es-SV" w:bidi="ar-SA"/>
               </w:rPr>
-              <w:t xml:space="preserve">Validación </w:t>
-            </w:r>
-            <w:r>
-              <w:rPr>
-                <w:rFonts w:eastAsia="Calibri" w:cs="Times New Roman"/>
-                <w:b/>
-                <w:bCs/>
-                <w:i/>
-                <w:iCs/>
-                <w:caps w:val="false"/>
-                <w:smallCaps w:val="false"/>
-                <w:color w:val="000000"/>
-                <w:spacing w:val="0"/>
-                <w:kern w:val="0"/>
-                <w:sz w:val="21"/>
-                <w:szCs w:val="21"/>
-                <w:lang w:val="es-ES" w:eastAsia="es-SV" w:bidi="ar-SA"/>
-              </w:rPr>
-              <w:t xml:space="preserve">de Metadata </w:t>
-            </w:r>
-            <w:r>
-              <w:rPr>
-                <w:rFonts w:eastAsia="Calibri" w:cs="Times New Roman"/>
-                <w:b/>
-                <w:bCs/>
-                <w:i/>
-                <w:iCs/>
-                <w:caps w:val="false"/>
-                <w:smallCaps w:val="false"/>
-                <w:color w:val="000000"/>
-                <w:spacing w:val="0"/>
-                <w:kern w:val="0"/>
-                <w:sz w:val="21"/>
-                <w:szCs w:val="21"/>
-                <w:lang w:val="es-ES" w:eastAsia="es-SV" w:bidi="ar-SA"/>
-              </w:rPr>
-              <w:t>campo “_shortMessageId”  (returnCode 0</w:t>
-            </w:r>
-            <w:r>
-              <w:rPr>
-                <w:rFonts w:eastAsia="Calibri" w:cs="Times New Roman"/>
-                <w:b/>
-                <w:bCs/>
-                <w:i/>
-                <w:iCs/>
-                <w:caps w:val="false"/>
-                <w:smallCaps w:val="false"/>
-                <w:color w:val="000000"/>
-                <w:spacing w:val="0"/>
-                <w:kern w:val="0"/>
-                <w:sz w:val="21"/>
-                <w:szCs w:val="21"/>
-                <w:lang w:val="es-ES" w:eastAsia="es-SV" w:bidi="ar-SA"/>
-              </w:rPr>
-              <w:t>00</w:t>
-            </w:r>
-            <w:r>
-              <w:rPr>
-                <w:rFonts w:eastAsia="Calibri" w:cs="Times New Roman"/>
-                <w:b/>
-                <w:bCs/>
-                <w:i/>
-                <w:iCs/>
-                <w:caps w:val="false"/>
-                <w:smallCaps w:val="false"/>
-                <w:color w:val="000000"/>
-                <w:spacing w:val="0"/>
-                <w:kern w:val="0"/>
-                <w:sz w:val="21"/>
-                <w:szCs w:val="21"/>
-                <w:lang w:val="es-ES" w:eastAsia="es-SV" w:bidi="ar-SA"/>
-              </w:rPr>
-              <w:t>5)</w:t>
+              <w:t>Validación de Metadata campo “_shortMessageId”  (returnCode 0005)</w:t>
             </w:r>
           </w:p>
           <w:p>
@@ -4374,43 +3881,7 @@
                 <w:szCs w:val="21"/>
                 <w:lang w:val="es-ES" w:eastAsia="es-SV" w:bidi="ar-SA"/>
               </w:rPr>
-              <w:t xml:space="preserve">No </w:t>
-            </w:r>
-            <w:r>
-              <w:rPr>
-                <w:rFonts w:eastAsia="Calibri" w:cs="Times New Roman"/>
-                <w:b/>
-                <w:bCs/>
-                <w:i/>
-                <w:iCs/>
-                <w:caps w:val="false"/>
-                <w:smallCaps w:val="false"/>
-                <w:color w:val="000000"/>
-                <w:spacing w:val="0"/>
-                <w:kern w:val="0"/>
-                <w:sz w:val="21"/>
-                <w:szCs w:val="21"/>
-                <w:lang w:val="es-ES" w:eastAsia="es-SV" w:bidi="ar-SA"/>
-              </w:rPr>
-              <w:t xml:space="preserve">Contener </w:t>
-            </w:r>
-            <w:r>
-              <w:rPr>
-                <w:rFonts w:eastAsia="Calibri" w:cs="Times New Roman"/>
-                <w:b/>
-                <w:bCs/>
-                <w:i/>
-                <w:iCs/>
-                <w:caps w:val="false"/>
-                <w:smallCaps w:val="false"/>
-                <w:color w:val="000000"/>
-                <w:spacing w:val="0"/>
-                <w:kern w:val="0"/>
-                <w:sz w:val="21"/>
-                <w:szCs w:val="21"/>
-                <w:lang w:val="es-ES" w:eastAsia="es-SV" w:bidi="ar-SA"/>
-              </w:rPr>
-              <w:t xml:space="preserve">ninguno de estos caracteres especiales : </w:t>
+              <w:t>No Contener ninguno de estos caracteres especiales :</w:t>
             </w:r>
           </w:p>
           <w:p>
@@ -4523,7 +3994,7 @@
                 <w:iCs w:val="false"/>
               </w:rPr>
               <w:drawing>
-                <wp:anchor behindDoc="0" distT="0" distB="0" distL="0" distR="0" simplePos="0" locked="0" layoutInCell="0" allowOverlap="1" relativeHeight="11">
+                <wp:anchor behindDoc="0" distT="0" distB="0" distL="0" distR="0" simplePos="0" locked="0" layoutInCell="0" allowOverlap="1" relativeHeight="3">
                   <wp:simplePos x="0" y="0"/>
                   <wp:positionH relativeFrom="column">
                     <wp:align>center</wp:align>
@@ -4618,7 +4089,7 @@
                 <w:iCs w:val="false"/>
               </w:rPr>
               <w:drawing>
-                <wp:anchor behindDoc="0" distT="0" distB="0" distL="0" distR="0" simplePos="0" locked="0" layoutInCell="0" allowOverlap="1" relativeHeight="12">
+                <wp:anchor behindDoc="0" distT="0" distB="0" distL="0" distR="0" simplePos="0" locked="0" layoutInCell="0" allowOverlap="1" relativeHeight="13">
                   <wp:simplePos x="0" y="0"/>
                   <wp:positionH relativeFrom="column">
                     <wp:align>center</wp:align>
@@ -4705,43 +4176,6 @@
             <w:pPr>
               <w:pStyle w:val="ListParagraph"/>
               <w:widowControl w:val="false"/>
-              <w:rPr>
-                <w:rFonts w:eastAsia="Calibri" w:cs="Times New Roman"/>
-                <w:b w:val="false"/>
-                <w:i w:val="false"/>
-                <w:i w:val="false"/>
-                <w:iCs w:val="false"/>
-                <w:caps w:val="false"/>
-                <w:smallCaps w:val="false"/>
-                <w:color w:val="000000"/>
-                <w:spacing w:val="0"/>
-                <w:kern w:val="0"/>
-                <w:sz w:val="21"/>
-                <w:szCs w:val="21"/>
-                <w:lang w:val="es-ES" w:eastAsia="es-SV" w:bidi="ar-SA"/>
-              </w:rPr>
-            </w:pPr>
-            <w:r>
-              <w:rPr>
-                <w:rFonts w:eastAsia="Calibri" w:cs="Times New Roman"/>
-                <w:b w:val="false"/>
-                <w:i w:val="false"/>
-                <w:iCs w:val="false"/>
-                <w:caps w:val="false"/>
-                <w:smallCaps w:val="false"/>
-                <w:color w:val="000000"/>
-                <w:spacing w:val="0"/>
-                <w:kern w:val="0"/>
-                <w:sz w:val="21"/>
-                <w:szCs w:val="21"/>
-                <w:lang w:val="es-ES" w:eastAsia="es-SV" w:bidi="ar-SA"/>
-              </w:rPr>
-            </w:r>
-          </w:p>
-          <w:p>
-            <w:pPr>
-              <w:pStyle w:val="ListParagraph"/>
-              <w:widowControl w:val="false"/>
               <w:numPr>
                 <w:ilvl w:val="0"/>
                 <w:numId w:val="3"/>
@@ -4770,79 +4204,7 @@
                 <w:szCs w:val="21"/>
                 <w:lang w:val="es-ES" w:eastAsia="es-SV" w:bidi="ar-SA"/>
               </w:rPr>
-              <w:t xml:space="preserve">Validación </w:t>
-            </w:r>
-            <w:r>
-              <w:rPr>
-                <w:rFonts w:eastAsia="Calibri" w:cs="Times New Roman"/>
-                <w:b/>
-                <w:bCs/>
-                <w:i/>
-                <w:iCs/>
-                <w:caps w:val="false"/>
-                <w:smallCaps w:val="false"/>
-                <w:color w:val="000000"/>
-                <w:spacing w:val="0"/>
-                <w:kern w:val="0"/>
-                <w:sz w:val="21"/>
-                <w:szCs w:val="21"/>
-                <w:lang w:val="es-ES" w:eastAsia="es-SV" w:bidi="ar-SA"/>
-              </w:rPr>
-              <w:t xml:space="preserve">de Metadata </w:t>
-            </w:r>
-            <w:r>
-              <w:rPr>
-                <w:rFonts w:eastAsia="Calibri" w:cs="Times New Roman"/>
-                <w:b/>
-                <w:bCs/>
-                <w:i/>
-                <w:iCs/>
-                <w:caps w:val="false"/>
-                <w:smallCaps w:val="false"/>
-                <w:color w:val="000000"/>
-                <w:spacing w:val="0"/>
-                <w:kern w:val="0"/>
-                <w:sz w:val="21"/>
-                <w:szCs w:val="21"/>
-                <w:lang w:val="es-ES" w:eastAsia="es-SV" w:bidi="ar-SA"/>
-              </w:rPr>
-              <w:t>campo “_applicationId”  (returnCode 0</w:t>
-            </w:r>
-            <w:r>
-              <w:rPr>
-                <w:rFonts w:eastAsia="Calibri" w:cs="Times New Roman"/>
-                <w:b/>
-                <w:bCs/>
-                <w:i/>
-                <w:iCs/>
-                <w:caps w:val="false"/>
-                <w:smallCaps w:val="false"/>
-                <w:color w:val="000000"/>
-                <w:spacing w:val="0"/>
-                <w:kern w:val="0"/>
-                <w:sz w:val="21"/>
-                <w:szCs w:val="21"/>
-                <w:lang w:val="es-ES" w:eastAsia="es-SV" w:bidi="ar-SA"/>
-              </w:rPr>
-              <w:t>00</w:t>
-            </w:r>
-            <w:r>
-              <w:rPr>
-                <w:rFonts w:eastAsia="Calibri" w:cs="Times New Roman"/>
-                <w:b/>
-                <w:bCs/>
-                <w:i/>
-                <w:iCs/>
-                <w:caps w:val="false"/>
-                <w:smallCaps w:val="false"/>
-                <w:color w:val="000000"/>
-                <w:spacing w:val="0"/>
-                <w:kern w:val="0"/>
-                <w:sz w:val="21"/>
-                <w:szCs w:val="21"/>
-                <w:lang w:val="es-ES" w:eastAsia="es-SV" w:bidi="ar-SA"/>
-              </w:rPr>
-              <w:t>5)</w:t>
+              <w:t>Validación de Metadata campo “_applicationId”  (returnCode 0005)</w:t>
             </w:r>
           </w:p>
           <w:p>
@@ -5022,43 +4384,7 @@
                 <w:szCs w:val="21"/>
                 <w:lang w:val="es-ES" w:eastAsia="es-SV" w:bidi="ar-SA"/>
               </w:rPr>
-              <w:t xml:space="preserve">No </w:t>
-            </w:r>
-            <w:r>
-              <w:rPr>
-                <w:rFonts w:eastAsia="Calibri" w:cs="Times New Roman"/>
-                <w:b/>
-                <w:bCs/>
-                <w:i/>
-                <w:iCs/>
-                <w:caps w:val="false"/>
-                <w:smallCaps w:val="false"/>
-                <w:color w:val="000000"/>
-                <w:spacing w:val="0"/>
-                <w:kern w:val="0"/>
-                <w:sz w:val="21"/>
-                <w:szCs w:val="21"/>
-                <w:lang w:val="es-ES" w:eastAsia="es-SV" w:bidi="ar-SA"/>
-              </w:rPr>
-              <w:t xml:space="preserve">Contener </w:t>
-            </w:r>
-            <w:r>
-              <w:rPr>
-                <w:rFonts w:eastAsia="Calibri" w:cs="Times New Roman"/>
-                <w:b/>
-                <w:bCs/>
-                <w:i/>
-                <w:iCs/>
-                <w:caps w:val="false"/>
-                <w:smallCaps w:val="false"/>
-                <w:color w:val="000000"/>
-                <w:spacing w:val="0"/>
-                <w:kern w:val="0"/>
-                <w:sz w:val="21"/>
-                <w:szCs w:val="21"/>
-                <w:lang w:val="es-ES" w:eastAsia="es-SV" w:bidi="ar-SA"/>
-              </w:rPr>
-              <w:t xml:space="preserve">ninguno de estos caracteres especiales : </w:t>
+              <w:t>No Contener ninguno de estos caracteres especiales :</w:t>
             </w:r>
           </w:p>
           <w:p>
@@ -5171,7 +4497,7 @@
                 <w:iCs w:val="false"/>
               </w:rPr>
               <w:drawing>
-                <wp:anchor behindDoc="0" distT="0" distB="0" distL="0" distR="0" simplePos="0" locked="0" layoutInCell="0" allowOverlap="1" relativeHeight="14">
+                <wp:anchor behindDoc="0" distT="0" distB="0" distL="0" distR="0" simplePos="0" locked="0" layoutInCell="0" allowOverlap="1" relativeHeight="4">
                   <wp:simplePos x="0" y="0"/>
                   <wp:positionH relativeFrom="column">
                     <wp:align>center</wp:align>
@@ -5266,7 +4592,7 @@
                 <w:iCs w:val="false"/>
               </w:rPr>
               <w:drawing>
-                <wp:anchor behindDoc="0" distT="0" distB="0" distL="0" distR="0" simplePos="0" locked="0" layoutInCell="0" allowOverlap="1" relativeHeight="15">
+                <wp:anchor behindDoc="0" distT="0" distB="0" distL="0" distR="0" simplePos="0" locked="0" layoutInCell="0" allowOverlap="1" relativeHeight="22">
                   <wp:simplePos x="0" y="0"/>
                   <wp:positionH relativeFrom="column">
                     <wp:align>center</wp:align>
@@ -5353,43 +4679,6 @@
             <w:pPr>
               <w:pStyle w:val="ListParagraph"/>
               <w:widowControl w:val="false"/>
-              <w:rPr>
-                <w:rFonts w:eastAsia="Calibri" w:cs="Times New Roman"/>
-                <w:b w:val="false"/>
-                <w:i w:val="false"/>
-                <w:i w:val="false"/>
-                <w:iCs w:val="false"/>
-                <w:caps w:val="false"/>
-                <w:smallCaps w:val="false"/>
-                <w:color w:val="000000"/>
-                <w:spacing w:val="0"/>
-                <w:kern w:val="0"/>
-                <w:sz w:val="21"/>
-                <w:szCs w:val="21"/>
-                <w:lang w:val="es-ES" w:eastAsia="es-SV" w:bidi="ar-SA"/>
-              </w:rPr>
-            </w:pPr>
-            <w:r>
-              <w:rPr>
-                <w:rFonts w:eastAsia="Calibri" w:cs="Times New Roman"/>
-                <w:b w:val="false"/>
-                <w:i w:val="false"/>
-                <w:iCs w:val="false"/>
-                <w:caps w:val="false"/>
-                <w:smallCaps w:val="false"/>
-                <w:color w:val="000000"/>
-                <w:spacing w:val="0"/>
-                <w:kern w:val="0"/>
-                <w:sz w:val="21"/>
-                <w:szCs w:val="21"/>
-                <w:lang w:val="es-ES" w:eastAsia="es-SV" w:bidi="ar-SA"/>
-              </w:rPr>
-            </w:r>
-          </w:p>
-          <w:p>
-            <w:pPr>
-              <w:pStyle w:val="ListParagraph"/>
-              <w:widowControl w:val="false"/>
               <w:numPr>
                 <w:ilvl w:val="0"/>
                 <w:numId w:val="3"/>
@@ -5418,79 +4707,7 @@
                 <w:szCs w:val="21"/>
                 <w:lang w:val="es-ES" w:eastAsia="es-SV" w:bidi="ar-SA"/>
               </w:rPr>
-              <w:t xml:space="preserve">Validación </w:t>
-            </w:r>
-            <w:r>
-              <w:rPr>
-                <w:rFonts w:eastAsia="Calibri" w:cs="Times New Roman"/>
-                <w:b/>
-                <w:bCs/>
-                <w:i/>
-                <w:iCs/>
-                <w:caps w:val="false"/>
-                <w:smallCaps w:val="false"/>
-                <w:color w:val="000000"/>
-                <w:spacing w:val="0"/>
-                <w:kern w:val="0"/>
-                <w:sz w:val="21"/>
-                <w:szCs w:val="21"/>
-                <w:lang w:val="es-ES" w:eastAsia="es-SV" w:bidi="ar-SA"/>
-              </w:rPr>
-              <w:t xml:space="preserve">de Metadata </w:t>
-            </w:r>
-            <w:r>
-              <w:rPr>
-                <w:rFonts w:eastAsia="Calibri" w:cs="Times New Roman"/>
-                <w:b/>
-                <w:bCs/>
-                <w:i/>
-                <w:iCs/>
-                <w:caps w:val="false"/>
-                <w:smallCaps w:val="false"/>
-                <w:color w:val="000000"/>
-                <w:spacing w:val="0"/>
-                <w:kern w:val="0"/>
-                <w:sz w:val="21"/>
-                <w:szCs w:val="21"/>
-                <w:lang w:val="es-ES" w:eastAsia="es-SV" w:bidi="ar-SA"/>
-              </w:rPr>
-              <w:t>campo “_serviceId”  (returnCode 0</w:t>
-            </w:r>
-            <w:r>
-              <w:rPr>
-                <w:rFonts w:eastAsia="Calibri" w:cs="Times New Roman"/>
-                <w:b/>
-                <w:bCs/>
-                <w:i/>
-                <w:iCs/>
-                <w:caps w:val="false"/>
-                <w:smallCaps w:val="false"/>
-                <w:color w:val="000000"/>
-                <w:spacing w:val="0"/>
-                <w:kern w:val="0"/>
-                <w:sz w:val="21"/>
-                <w:szCs w:val="21"/>
-                <w:lang w:val="es-ES" w:eastAsia="es-SV" w:bidi="ar-SA"/>
-              </w:rPr>
-              <w:t>00</w:t>
-            </w:r>
-            <w:r>
-              <w:rPr>
-                <w:rFonts w:eastAsia="Calibri" w:cs="Times New Roman"/>
-                <w:b/>
-                <w:bCs/>
-                <w:i/>
-                <w:iCs/>
-                <w:caps w:val="false"/>
-                <w:smallCaps w:val="false"/>
-                <w:color w:val="000000"/>
-                <w:spacing w:val="0"/>
-                <w:kern w:val="0"/>
-                <w:sz w:val="21"/>
-                <w:szCs w:val="21"/>
-                <w:lang w:val="es-ES" w:eastAsia="es-SV" w:bidi="ar-SA"/>
-              </w:rPr>
-              <w:t>5)</w:t>
+              <w:t>Validación de Metadata campo “_serviceId”  (returnCode 0005)</w:t>
             </w:r>
           </w:p>
           <w:p>
@@ -5670,43 +4887,7 @@
                 <w:szCs w:val="21"/>
                 <w:lang w:val="es-ES" w:eastAsia="es-SV" w:bidi="ar-SA"/>
               </w:rPr>
-              <w:t xml:space="preserve">No </w:t>
-            </w:r>
-            <w:r>
-              <w:rPr>
-                <w:rFonts w:eastAsia="Calibri" w:cs="Times New Roman"/>
-                <w:b/>
-                <w:bCs/>
-                <w:i/>
-                <w:iCs/>
-                <w:caps w:val="false"/>
-                <w:smallCaps w:val="false"/>
-                <w:color w:val="000000"/>
-                <w:spacing w:val="0"/>
-                <w:kern w:val="0"/>
-                <w:sz w:val="21"/>
-                <w:szCs w:val="21"/>
-                <w:lang w:val="es-ES" w:eastAsia="es-SV" w:bidi="ar-SA"/>
-              </w:rPr>
-              <w:t xml:space="preserve">Contener </w:t>
-            </w:r>
-            <w:r>
-              <w:rPr>
-                <w:rFonts w:eastAsia="Calibri" w:cs="Times New Roman"/>
-                <w:b/>
-                <w:bCs/>
-                <w:i/>
-                <w:iCs/>
-                <w:caps w:val="false"/>
-                <w:smallCaps w:val="false"/>
-                <w:color w:val="000000"/>
-                <w:spacing w:val="0"/>
-                <w:kern w:val="0"/>
-                <w:sz w:val="21"/>
-                <w:szCs w:val="21"/>
-                <w:lang w:val="es-ES" w:eastAsia="es-SV" w:bidi="ar-SA"/>
-              </w:rPr>
-              <w:t xml:space="preserve">ninguno de estos caracteres especiales : </w:t>
+              <w:t>No Contener ninguno de estos caracteres especiales :</w:t>
             </w:r>
           </w:p>
           <w:p>
@@ -5914,7 +5095,7 @@
                 <w:iCs w:val="false"/>
               </w:rPr>
               <w:drawing>
-                <wp:anchor behindDoc="0" distT="0" distB="0" distL="0" distR="0" simplePos="0" locked="0" layoutInCell="0" allowOverlap="1" relativeHeight="17">
+                <wp:anchor behindDoc="0" distT="0" distB="0" distL="0" distR="0" simplePos="0" locked="0" layoutInCell="0" allowOverlap="1" relativeHeight="9">
                   <wp:simplePos x="0" y="0"/>
                   <wp:positionH relativeFrom="column">
                     <wp:align>center</wp:align>
@@ -6001,43 +5182,6 @@
             <w:pPr>
               <w:pStyle w:val="ListParagraph"/>
               <w:widowControl w:val="false"/>
-              <w:rPr>
-                <w:rFonts w:eastAsia="Calibri" w:cs="Times New Roman"/>
-                <w:b w:val="false"/>
-                <w:i w:val="false"/>
-                <w:i w:val="false"/>
-                <w:iCs w:val="false"/>
-                <w:caps w:val="false"/>
-                <w:smallCaps w:val="false"/>
-                <w:color w:val="000000"/>
-                <w:spacing w:val="0"/>
-                <w:kern w:val="0"/>
-                <w:sz w:val="21"/>
-                <w:szCs w:val="21"/>
-                <w:lang w:val="es-ES" w:eastAsia="es-SV" w:bidi="ar-SA"/>
-              </w:rPr>
-            </w:pPr>
-            <w:r>
-              <w:rPr>
-                <w:rFonts w:eastAsia="Calibri" w:cs="Times New Roman"/>
-                <w:b w:val="false"/>
-                <w:i w:val="false"/>
-                <w:iCs w:val="false"/>
-                <w:caps w:val="false"/>
-                <w:smallCaps w:val="false"/>
-                <w:color w:val="000000"/>
-                <w:spacing w:val="0"/>
-                <w:kern w:val="0"/>
-                <w:sz w:val="21"/>
-                <w:szCs w:val="21"/>
-                <w:lang w:val="es-ES" w:eastAsia="es-SV" w:bidi="ar-SA"/>
-              </w:rPr>
-            </w:r>
-          </w:p>
-          <w:p>
-            <w:pPr>
-              <w:pStyle w:val="ListParagraph"/>
-              <w:widowControl w:val="false"/>
               <w:numPr>
                 <w:ilvl w:val="0"/>
                 <w:numId w:val="3"/>
@@ -6066,79 +5210,7 @@
                 <w:szCs w:val="21"/>
                 <w:lang w:val="es-ES" w:eastAsia="es-SV" w:bidi="ar-SA"/>
               </w:rPr>
-              <w:t xml:space="preserve">Validación </w:t>
-            </w:r>
-            <w:r>
-              <w:rPr>
-                <w:rFonts w:eastAsia="Calibri" w:cs="Times New Roman"/>
-                <w:b/>
-                <w:bCs/>
-                <w:i/>
-                <w:iCs/>
-                <w:caps w:val="false"/>
-                <w:smallCaps w:val="false"/>
-                <w:color w:val="000000"/>
-                <w:spacing w:val="0"/>
-                <w:kern w:val="0"/>
-                <w:sz w:val="21"/>
-                <w:szCs w:val="21"/>
-                <w:lang w:val="es-ES" w:eastAsia="es-SV" w:bidi="ar-SA"/>
-              </w:rPr>
-              <w:t xml:space="preserve">de Metadata </w:t>
-            </w:r>
-            <w:r>
-              <w:rPr>
-                <w:rFonts w:eastAsia="Calibri" w:cs="Times New Roman"/>
-                <w:b/>
-                <w:bCs/>
-                <w:i/>
-                <w:iCs/>
-                <w:caps w:val="false"/>
-                <w:smallCaps w:val="false"/>
-                <w:color w:val="000000"/>
-                <w:spacing w:val="0"/>
-                <w:kern w:val="0"/>
-                <w:sz w:val="21"/>
-                <w:szCs w:val="21"/>
-                <w:lang w:val="es-ES" w:eastAsia="es-SV" w:bidi="ar-SA"/>
-              </w:rPr>
-              <w:t>campo “_datetime”  (returnCode 0</w:t>
-            </w:r>
-            <w:r>
-              <w:rPr>
-                <w:rFonts w:eastAsia="Calibri" w:cs="Times New Roman"/>
-                <w:b/>
-                <w:bCs/>
-                <w:i/>
-                <w:iCs/>
-                <w:caps w:val="false"/>
-                <w:smallCaps w:val="false"/>
-                <w:color w:val="000000"/>
-                <w:spacing w:val="0"/>
-                <w:kern w:val="0"/>
-                <w:sz w:val="21"/>
-                <w:szCs w:val="21"/>
-                <w:lang w:val="es-ES" w:eastAsia="es-SV" w:bidi="ar-SA"/>
-              </w:rPr>
-              <w:t>00</w:t>
-            </w:r>
-            <w:r>
-              <w:rPr>
-                <w:rFonts w:eastAsia="Calibri" w:cs="Times New Roman"/>
-                <w:b/>
-                <w:bCs/>
-                <w:i/>
-                <w:iCs/>
-                <w:caps w:val="false"/>
-                <w:smallCaps w:val="false"/>
-                <w:color w:val="000000"/>
-                <w:spacing w:val="0"/>
-                <w:kern w:val="0"/>
-                <w:sz w:val="21"/>
-                <w:szCs w:val="21"/>
-                <w:lang w:val="es-ES" w:eastAsia="es-SV" w:bidi="ar-SA"/>
-              </w:rPr>
-              <w:t>5)</w:t>
+              <w:t>Validación de Metadata campo “_datetime”  (returnCode 0005)</w:t>
             </w:r>
           </w:p>
           <w:p>
@@ -6318,43 +5390,7 @@
                 <w:szCs w:val="21"/>
                 <w:lang w:val="es-ES" w:eastAsia="es-SV" w:bidi="ar-SA"/>
               </w:rPr>
-              <w:t xml:space="preserve">No </w:t>
-            </w:r>
-            <w:r>
-              <w:rPr>
-                <w:rFonts w:eastAsia="Calibri" w:cs="Times New Roman"/>
-                <w:b/>
-                <w:bCs/>
-                <w:i/>
-                <w:iCs/>
-                <w:caps w:val="false"/>
-                <w:smallCaps w:val="false"/>
-                <w:color w:val="000000"/>
-                <w:spacing w:val="0"/>
-                <w:kern w:val="0"/>
-                <w:sz w:val="21"/>
-                <w:szCs w:val="21"/>
-                <w:lang w:val="es-ES" w:eastAsia="es-SV" w:bidi="ar-SA"/>
-              </w:rPr>
-              <w:t xml:space="preserve">Contener </w:t>
-            </w:r>
-            <w:r>
-              <w:rPr>
-                <w:rFonts w:eastAsia="Calibri" w:cs="Times New Roman"/>
-                <w:b/>
-                <w:bCs/>
-                <w:i/>
-                <w:iCs/>
-                <w:caps w:val="false"/>
-                <w:smallCaps w:val="false"/>
-                <w:color w:val="000000"/>
-                <w:spacing w:val="0"/>
-                <w:kern w:val="0"/>
-                <w:sz w:val="21"/>
-                <w:szCs w:val="21"/>
-                <w:lang w:val="es-ES" w:eastAsia="es-SV" w:bidi="ar-SA"/>
-              </w:rPr>
-              <w:t xml:space="preserve">ninguno de estos caracteres especiales : </w:t>
+              <w:t>No Contener ninguno de estos caracteres especiales :</w:t>
             </w:r>
           </w:p>
           <w:p>
@@ -6562,7 +5598,7 @@
                 <w:iCs w:val="false"/>
               </w:rPr>
               <w:drawing>
-                <wp:anchor behindDoc="0" distT="0" distB="0" distL="0" distR="0" simplePos="0" locked="0" layoutInCell="0" allowOverlap="1" relativeHeight="19">
+                <wp:anchor behindDoc="0" distT="0" distB="0" distL="0" distR="0" simplePos="0" locked="0" layoutInCell="0" allowOverlap="1" relativeHeight="6">
                   <wp:simplePos x="0" y="0"/>
                   <wp:positionH relativeFrom="column">
                     <wp:align>center</wp:align>
@@ -6649,43 +5685,6 @@
             <w:pPr>
               <w:pStyle w:val="ListParagraph"/>
               <w:widowControl w:val="false"/>
-              <w:rPr>
-                <w:rFonts w:eastAsia="Calibri" w:cs="Times New Roman"/>
-                <w:b w:val="false"/>
-                <w:i w:val="false"/>
-                <w:i w:val="false"/>
-                <w:iCs w:val="false"/>
-                <w:caps w:val="false"/>
-                <w:smallCaps w:val="false"/>
-                <w:color w:val="000000"/>
-                <w:spacing w:val="0"/>
-                <w:kern w:val="0"/>
-                <w:sz w:val="21"/>
-                <w:szCs w:val="21"/>
-                <w:lang w:val="es-ES" w:eastAsia="es-SV" w:bidi="ar-SA"/>
-              </w:rPr>
-            </w:pPr>
-            <w:r>
-              <w:rPr>
-                <w:rFonts w:eastAsia="Calibri" w:cs="Times New Roman"/>
-                <w:b w:val="false"/>
-                <w:i w:val="false"/>
-                <w:iCs w:val="false"/>
-                <w:caps w:val="false"/>
-                <w:smallCaps w:val="false"/>
-                <w:color w:val="000000"/>
-                <w:spacing w:val="0"/>
-                <w:kern w:val="0"/>
-                <w:sz w:val="21"/>
-                <w:szCs w:val="21"/>
-                <w:lang w:val="es-ES" w:eastAsia="es-SV" w:bidi="ar-SA"/>
-              </w:rPr>
-            </w:r>
-          </w:p>
-          <w:p>
-            <w:pPr>
-              <w:pStyle w:val="ListParagraph"/>
-              <w:widowControl w:val="false"/>
               <w:numPr>
                 <w:ilvl w:val="0"/>
                 <w:numId w:val="3"/>
@@ -6714,115 +5713,7 @@
                 <w:szCs w:val="21"/>
                 <w:lang w:val="es-ES" w:eastAsia="es-SV" w:bidi="ar-SA"/>
               </w:rPr>
-              <w:t xml:space="preserve">Validación </w:t>
-            </w:r>
-            <w:r>
-              <w:rPr>
-                <w:rFonts w:eastAsia="Calibri" w:cs="Times New Roman"/>
-                <w:b/>
-                <w:bCs/>
-                <w:i/>
-                <w:iCs/>
-                <w:caps w:val="false"/>
-                <w:smallCaps w:val="false"/>
-                <w:color w:val="000000"/>
-                <w:spacing w:val="0"/>
-                <w:kern w:val="0"/>
-                <w:sz w:val="21"/>
-                <w:szCs w:val="21"/>
-                <w:lang w:val="es-ES" w:eastAsia="es-SV" w:bidi="ar-SA"/>
-              </w:rPr>
-              <w:t xml:space="preserve">de </w:t>
-            </w:r>
-            <w:r>
-              <w:rPr>
-                <w:rFonts w:eastAsia="Calibri" w:cs="Times New Roman"/>
-                <w:b/>
-                <w:bCs/>
-                <w:i/>
-                <w:iCs/>
-                <w:caps w:val="false"/>
-                <w:smallCaps w:val="false"/>
-                <w:color w:val="000000"/>
-                <w:spacing w:val="0"/>
-                <w:kern w:val="0"/>
-                <w:sz w:val="21"/>
-                <w:szCs w:val="21"/>
-                <w:lang w:val="es-ES" w:eastAsia="es-SV" w:bidi="ar-SA"/>
-              </w:rPr>
-              <w:t>c</w:t>
-            </w:r>
-            <w:r>
-              <w:rPr>
-                <w:rFonts w:eastAsia="Calibri" w:cs="Times New Roman"/>
-                <w:b/>
-                <w:bCs/>
-                <w:i/>
-                <w:iCs/>
-                <w:caps w:val="false"/>
-                <w:smallCaps w:val="false"/>
-                <w:color w:val="000000"/>
-                <w:spacing w:val="0"/>
-                <w:kern w:val="0"/>
-                <w:sz w:val="21"/>
-                <w:szCs w:val="21"/>
-                <w:lang w:val="es-ES" w:eastAsia="es-SV" w:bidi="ar-SA"/>
-              </w:rPr>
-              <w:t xml:space="preserve">ampo “tokenRequestorID”  (returnCode </w:t>
-            </w:r>
-            <w:r>
-              <w:rPr>
-                <w:rFonts w:eastAsia="Calibri" w:cs="Times New Roman"/>
-                <w:b/>
-                <w:bCs/>
-                <w:i/>
-                <w:iCs/>
-                <w:caps w:val="false"/>
-                <w:smallCaps w:val="false"/>
-                <w:color w:val="000000"/>
-                <w:spacing w:val="0"/>
-                <w:kern w:val="0"/>
-                <w:sz w:val="21"/>
-                <w:szCs w:val="21"/>
-                <w:lang w:val="es-ES" w:eastAsia="es-SV" w:bidi="ar-SA"/>
-              </w:rPr>
-              <w:t>00</w:t>
-            </w:r>
-            <w:r>
-              <w:rPr>
-                <w:rFonts w:eastAsia="Calibri" w:cs="Times New Roman"/>
-                <w:b/>
-                <w:bCs/>
-                <w:i/>
-                <w:iCs/>
-                <w:caps w:val="false"/>
-                <w:smallCaps w:val="false"/>
-                <w:color w:val="000000"/>
-                <w:spacing w:val="0"/>
-                <w:kern w:val="0"/>
-                <w:sz w:val="21"/>
-                <w:szCs w:val="21"/>
-                <w:lang w:val="es-ES" w:eastAsia="es-SV" w:bidi="ar-SA"/>
-              </w:rPr>
-              <w:t>0</w:t>
-            </w:r>
-            <w:r>
-              <w:rPr>
-                <w:rFonts w:eastAsia="Calibri" w:cs="Times New Roman"/>
-                <w:b/>
-                <w:bCs/>
-                <w:i/>
-                <w:iCs/>
-                <w:caps w:val="false"/>
-                <w:smallCaps w:val="false"/>
-                <w:color w:val="000000"/>
-                <w:spacing w:val="0"/>
-                <w:kern w:val="0"/>
-                <w:sz w:val="21"/>
-                <w:szCs w:val="21"/>
-                <w:lang w:val="es-ES" w:eastAsia="es-SV" w:bidi="ar-SA"/>
-              </w:rPr>
-              <w:t>5)</w:t>
+              <w:t>Validación de campo “tokenRequestorID”  (returnCode 0005)</w:t>
             </w:r>
           </w:p>
           <w:p>
@@ -7002,43 +5893,7 @@
                 <w:szCs w:val="21"/>
                 <w:lang w:val="es-ES" w:eastAsia="es-SV" w:bidi="ar-SA"/>
               </w:rPr>
-              <w:t xml:space="preserve">Contener </w:t>
-            </w:r>
-            <w:r>
-              <w:rPr>
-                <w:rFonts w:eastAsia="Calibri" w:cs="Times New Roman"/>
-                <w:b/>
-                <w:bCs/>
-                <w:i/>
-                <w:iCs/>
-                <w:caps w:val="false"/>
-                <w:smallCaps w:val="false"/>
-                <w:color w:val="000000"/>
-                <w:spacing w:val="0"/>
-                <w:kern w:val="0"/>
-                <w:sz w:val="21"/>
-                <w:szCs w:val="21"/>
-                <w:lang w:val="es-ES" w:eastAsia="es-SV" w:bidi="ar-SA"/>
-              </w:rPr>
-              <w:t>solo números</w:t>
-            </w:r>
-            <w:r>
-              <w:rPr>
-                <w:rFonts w:eastAsia="Calibri" w:cs="Times New Roman"/>
-                <w:b/>
-                <w:bCs/>
-                <w:i/>
-                <w:iCs/>
-                <w:caps w:val="false"/>
-                <w:smallCaps w:val="false"/>
-                <w:color w:val="000000"/>
-                <w:spacing w:val="0"/>
-                <w:kern w:val="0"/>
-                <w:sz w:val="21"/>
-                <w:szCs w:val="21"/>
-                <w:lang w:val="es-ES" w:eastAsia="es-SV" w:bidi="ar-SA"/>
-              </w:rPr>
-              <w:t xml:space="preserve"> : </w:t>
+              <w:t>Contener solo números :</w:t>
             </w:r>
           </w:p>
           <w:p>
@@ -7333,43 +6188,6 @@
             <w:pPr>
               <w:pStyle w:val="ListParagraph"/>
               <w:widowControl w:val="false"/>
-              <w:rPr>
-                <w:rFonts w:eastAsia="Calibri" w:cs="Times New Roman"/>
-                <w:b w:val="false"/>
-                <w:i w:val="false"/>
-                <w:i w:val="false"/>
-                <w:iCs w:val="false"/>
-                <w:caps w:val="false"/>
-                <w:smallCaps w:val="false"/>
-                <w:color w:val="000000"/>
-                <w:spacing w:val="0"/>
-                <w:kern w:val="0"/>
-                <w:sz w:val="21"/>
-                <w:szCs w:val="21"/>
-                <w:lang w:val="es-ES" w:eastAsia="es-SV" w:bidi="ar-SA"/>
-              </w:rPr>
-            </w:pPr>
-            <w:r>
-              <w:rPr>
-                <w:rFonts w:eastAsia="Calibri" w:cs="Times New Roman"/>
-                <w:b w:val="false"/>
-                <w:i w:val="false"/>
-                <w:iCs w:val="false"/>
-                <w:caps w:val="false"/>
-                <w:smallCaps w:val="false"/>
-                <w:color w:val="000000"/>
-                <w:spacing w:val="0"/>
-                <w:kern w:val="0"/>
-                <w:sz w:val="21"/>
-                <w:szCs w:val="21"/>
-                <w:lang w:val="es-ES" w:eastAsia="es-SV" w:bidi="ar-SA"/>
-              </w:rPr>
-            </w:r>
-          </w:p>
-          <w:p>
-            <w:pPr>
-              <w:pStyle w:val="ListParagraph"/>
-              <w:widowControl w:val="false"/>
               <w:numPr>
                 <w:ilvl w:val="0"/>
                 <w:numId w:val="3"/>
@@ -7398,97 +6216,7 @@
                 <w:szCs w:val="21"/>
                 <w:lang w:val="es-ES" w:eastAsia="es-SV" w:bidi="ar-SA"/>
               </w:rPr>
-              <w:t xml:space="preserve">Validación </w:t>
-            </w:r>
-            <w:r>
-              <w:rPr>
-                <w:rFonts w:eastAsia="Calibri" w:cs="Times New Roman"/>
-                <w:b/>
-                <w:bCs/>
-                <w:i/>
-                <w:iCs/>
-                <w:caps w:val="false"/>
-                <w:smallCaps w:val="false"/>
-                <w:color w:val="000000"/>
-                <w:spacing w:val="0"/>
-                <w:kern w:val="0"/>
-                <w:sz w:val="21"/>
-                <w:szCs w:val="21"/>
-                <w:lang w:val="es-ES" w:eastAsia="es-SV" w:bidi="ar-SA"/>
-              </w:rPr>
-              <w:t xml:space="preserve">de </w:t>
-            </w:r>
-            <w:r>
-              <w:rPr>
-                <w:rFonts w:eastAsia="Calibri" w:cs="Times New Roman"/>
-                <w:b/>
-                <w:bCs/>
-                <w:i/>
-                <w:iCs/>
-                <w:caps w:val="false"/>
-                <w:smallCaps w:val="false"/>
-                <w:color w:val="000000"/>
-                <w:spacing w:val="0"/>
-                <w:kern w:val="0"/>
-                <w:sz w:val="21"/>
-                <w:szCs w:val="21"/>
-                <w:lang w:val="es-ES" w:eastAsia="es-SV" w:bidi="ar-SA"/>
-              </w:rPr>
-              <w:t>campo tokenRefID”  (returnCode 0</w:t>
-            </w:r>
-            <w:r>
-              <w:rPr>
-                <w:rFonts w:eastAsia="Calibri" w:cs="Times New Roman"/>
-                <w:b/>
-                <w:bCs/>
-                <w:i/>
-                <w:iCs/>
-                <w:caps w:val="false"/>
-                <w:smallCaps w:val="false"/>
-                <w:color w:val="000000"/>
-                <w:spacing w:val="0"/>
-                <w:kern w:val="0"/>
-                <w:sz w:val="21"/>
-                <w:szCs w:val="21"/>
-                <w:lang w:val="es-ES" w:eastAsia="es-SV" w:bidi="ar-SA"/>
-              </w:rPr>
-              <w:t>0</w:t>
-            </w:r>
-            <w:r>
-              <w:rPr>
-                <w:rFonts w:eastAsia="Calibri" w:cs="Times New Roman"/>
-                <w:b/>
-                <w:bCs/>
-                <w:i/>
-                <w:iCs/>
-                <w:caps w:val="false"/>
-                <w:smallCaps w:val="false"/>
-                <w:color w:val="000000"/>
-                <w:spacing w:val="0"/>
-                <w:kern w:val="0"/>
-                <w:sz w:val="21"/>
-                <w:szCs w:val="21"/>
-                <w:lang w:val="es-ES" w:eastAsia="es-SV" w:bidi="ar-SA"/>
-              </w:rPr>
-              <w:t>0</w:t>
-            </w:r>
-            <w:r>
-              <w:rPr>
-                <w:rFonts w:eastAsia="Calibri" w:cs="Times New Roman"/>
-                <w:b/>
-                <w:bCs/>
-                <w:i/>
-                <w:iCs/>
-                <w:caps w:val="false"/>
-                <w:smallCaps w:val="false"/>
-                <w:color w:val="000000"/>
-                <w:spacing w:val="0"/>
-                <w:kern w:val="0"/>
-                <w:sz w:val="21"/>
-                <w:szCs w:val="21"/>
-                <w:lang w:val="es-ES" w:eastAsia="es-SV" w:bidi="ar-SA"/>
-              </w:rPr>
-              <w:t>5)</w:t>
+              <w:t>Validación de campo tokenRefID”  (returnCode 0005)</w:t>
             </w:r>
           </w:p>
           <w:p>
@@ -7668,25 +6396,7 @@
                 <w:szCs w:val="21"/>
                 <w:lang w:val="es-ES" w:eastAsia="es-SV" w:bidi="ar-SA"/>
               </w:rPr>
-              <w:t>Contener lo siguiente 6 letras y 58 números</w:t>
-            </w:r>
-            <w:r>
-              <w:rPr>
-                <w:rFonts w:eastAsia="Calibri" w:cs="Times New Roman"/>
-                <w:b/>
-                <w:bCs/>
-                <w:i/>
-                <w:iCs/>
-                <w:caps w:val="false"/>
-                <w:smallCaps w:val="false"/>
-                <w:color w:val="000000"/>
-                <w:spacing w:val="0"/>
-                <w:kern w:val="0"/>
-                <w:sz w:val="21"/>
-                <w:szCs w:val="21"/>
-                <w:lang w:val="es-ES" w:eastAsia="es-SV" w:bidi="ar-SA"/>
-              </w:rPr>
-              <w:t xml:space="preserve"> : </w:t>
+              <w:t>Contener lo siguiente 6 letras y 58 números :</w:t>
             </w:r>
           </w:p>
           <w:p>
@@ -7799,7 +6509,7 @@
                 <w:iCs w:val="false"/>
               </w:rPr>
               <w:drawing>
-                <wp:anchor behindDoc="0" distT="0" distB="0" distL="0" distR="0" simplePos="0" locked="0" layoutInCell="0" allowOverlap="1" relativeHeight="22">
+                <wp:anchor behindDoc="0" distT="0" distB="0" distL="0" distR="0" simplePos="0" locked="0" layoutInCell="0" allowOverlap="1" relativeHeight="15">
                   <wp:simplePos x="0" y="0"/>
                   <wp:positionH relativeFrom="column">
                     <wp:align>center</wp:align>
@@ -7894,7 +6604,7 @@
                 <w:iCs w:val="false"/>
               </w:rPr>
               <w:drawing>
-                <wp:anchor behindDoc="0" distT="0" distB="0" distL="0" distR="0" simplePos="0" locked="0" layoutInCell="0" allowOverlap="1" relativeHeight="23">
+                <wp:anchor behindDoc="0" distT="0" distB="0" distL="0" distR="0" simplePos="0" locked="0" layoutInCell="0" allowOverlap="1" relativeHeight="14">
                   <wp:simplePos x="0" y="0"/>
                   <wp:positionH relativeFrom="column">
                     <wp:align>center</wp:align>
@@ -7991,82 +6701,348 @@
             </w:pPr>
             <w:r>
               <w:rPr>
-                <w:i w:val="false"/>
-                <w:iCs w:val="false"/>
-              </w:rPr>
-            </w:r>
-          </w:p>
-          <w:p>
-            <w:pPr>
-              <w:pStyle w:val="ListParagraph"/>
-              <w:widowControl w:val="false"/>
-              <w:rPr>
-                <w:b/>
-                <w:bCs/>
-                <w:i/>
-                <w:i/>
-                <w:iCs/>
-              </w:rPr>
-            </w:pPr>
-            <w:r>
-              <w:rPr>
-                <w:i w:val="false"/>
-                <w:iCs w:val="false"/>
-              </w:rPr>
-            </w:r>
-          </w:p>
-          <w:p>
-            <w:pPr>
-              <w:pStyle w:val="ListParagraph"/>
-              <w:widowControl w:val="false"/>
-              <w:rPr>
-                <w:b/>
-                <w:bCs/>
-                <w:i/>
-                <w:i/>
-                <w:iCs/>
-              </w:rPr>
-            </w:pPr>
-            <w:r>
-              <w:rPr>
-                <w:i w:val="false"/>
-                <w:iCs w:val="false"/>
-              </w:rPr>
-            </w:r>
-          </w:p>
-          <w:p>
-            <w:pPr>
-              <w:pStyle w:val="ListParagraph"/>
-              <w:widowControl w:val="false"/>
-              <w:rPr>
-                <w:b/>
-                <w:bCs/>
-                <w:i/>
-                <w:i/>
-                <w:iCs/>
-              </w:rPr>
-            </w:pPr>
-            <w:r>
-              <w:rPr>
-                <w:i w:val="false"/>
-                <w:iCs w:val="false"/>
-              </w:rPr>
-            </w:r>
-          </w:p>
-          <w:p>
-            <w:pPr>
-              <w:pStyle w:val="ListParagraph"/>
-              <w:widowControl w:val="false"/>
-              <w:rPr>
-                <w:i w:val="false"/>
-                <w:i w:val="false"/>
-                <w:iCs w:val="false"/>
-              </w:rPr>
-            </w:pPr>
-            <w:r>
-              <w:rPr>
-                <w:i w:val="false"/>
-                <w:iCs w:val="false"/>
+                <w:b/>
+                <w:bCs/>
+                <w:i/>
+                <w:iCs/>
+              </w:rPr>
+            </w:r>
+          </w:p>
+          <w:p>
+            <w:pPr>
+              <w:pStyle w:val="ListParagraph"/>
+              <w:widowControl w:val="false"/>
+              <w:rPr>
+                <w:b/>
+                <w:bCs/>
+                <w:i/>
+                <w:i/>
+                <w:iCs/>
+              </w:rPr>
+            </w:pPr>
+            <w:r>
+              <w:rPr>
+                <w:b/>
+                <w:bCs/>
+                <w:i/>
+                <w:iCs/>
+              </w:rPr>
+            </w:r>
+          </w:p>
+          <w:p>
+            <w:pPr>
+              <w:pStyle w:val="ListParagraph"/>
+              <w:widowControl w:val="false"/>
+              <w:rPr>
+                <w:b/>
+                <w:bCs/>
+                <w:i/>
+                <w:i/>
+                <w:iCs/>
+              </w:rPr>
+            </w:pPr>
+            <w:r>
+              <w:rPr>
+                <w:b/>
+                <w:bCs/>
+                <w:i/>
+                <w:iCs/>
+              </w:rPr>
+            </w:r>
+          </w:p>
+          <w:p>
+            <w:pPr>
+              <w:pStyle w:val="ListParagraph"/>
+              <w:widowControl w:val="false"/>
+              <w:rPr>
+                <w:rFonts w:eastAsia="Calibri" w:cs="Times New Roman"/>
+                <w:b w:val="false"/>
+                <w:i w:val="false"/>
+                <w:i w:val="false"/>
+                <w:iCs w:val="false"/>
+                <w:caps w:val="false"/>
+                <w:smallCaps w:val="false"/>
+                <w:color w:val="000000"/>
+                <w:spacing w:val="0"/>
+                <w:kern w:val="0"/>
+                <w:sz w:val="21"/>
+                <w:szCs w:val="21"/>
+                <w:lang w:val="es-ES" w:eastAsia="es-SV" w:bidi="ar-SA"/>
+              </w:rPr>
+            </w:pPr>
+            <w:r>
+              <w:rPr>
+                <w:rFonts w:eastAsia="Calibri" w:cs="Times New Roman"/>
+                <w:b w:val="false"/>
+                <w:i w:val="false"/>
+                <w:iCs w:val="false"/>
+                <w:caps w:val="false"/>
+                <w:smallCaps w:val="false"/>
+                <w:color w:val="000000"/>
+                <w:spacing w:val="0"/>
+                <w:kern w:val="0"/>
+                <w:sz w:val="21"/>
+                <w:szCs w:val="21"/>
+                <w:lang w:val="es-ES" w:eastAsia="es-SV" w:bidi="ar-SA"/>
+              </w:rPr>
+            </w:r>
+          </w:p>
+          <w:p>
+            <w:pPr>
+              <w:pStyle w:val="ListParagraph"/>
+              <w:widowControl w:val="false"/>
+              <w:rPr>
+                <w:rFonts w:eastAsia="Calibri" w:cs="Times New Roman"/>
+                <w:b w:val="false"/>
+                <w:i w:val="false"/>
+                <w:i w:val="false"/>
+                <w:iCs w:val="false"/>
+                <w:caps w:val="false"/>
+                <w:smallCaps w:val="false"/>
+                <w:color w:val="000000"/>
+                <w:spacing w:val="0"/>
+                <w:kern w:val="0"/>
+                <w:sz w:val="21"/>
+                <w:szCs w:val="21"/>
+                <w:lang w:val="es-ES" w:eastAsia="es-SV" w:bidi="ar-SA"/>
+              </w:rPr>
+            </w:pPr>
+            <w:r>
+              <w:rPr>
+                <w:rFonts w:eastAsia="Calibri" w:cs="Times New Roman"/>
+                <w:b w:val="false"/>
+                <w:i w:val="false"/>
+                <w:iCs w:val="false"/>
+                <w:caps w:val="false"/>
+                <w:smallCaps w:val="false"/>
+                <w:color w:val="000000"/>
+                <w:spacing w:val="0"/>
+                <w:kern w:val="0"/>
+                <w:sz w:val="21"/>
+                <w:szCs w:val="21"/>
+                <w:lang w:val="es-ES" w:eastAsia="es-SV" w:bidi="ar-SA"/>
+              </w:rPr>
+            </w:r>
+          </w:p>
+          <w:p>
+            <w:pPr>
+              <w:pStyle w:val="ListParagraph"/>
+              <w:widowControl w:val="false"/>
+              <w:rPr>
+                <w:rFonts w:eastAsia="Calibri" w:cs="Times New Roman"/>
+                <w:b w:val="false"/>
+                <w:i w:val="false"/>
+                <w:i w:val="false"/>
+                <w:iCs w:val="false"/>
+                <w:caps w:val="false"/>
+                <w:smallCaps w:val="false"/>
+                <w:color w:val="000000"/>
+                <w:spacing w:val="0"/>
+                <w:kern w:val="0"/>
+                <w:sz w:val="21"/>
+                <w:szCs w:val="21"/>
+                <w:lang w:val="es-ES" w:eastAsia="es-SV" w:bidi="ar-SA"/>
+              </w:rPr>
+            </w:pPr>
+            <w:r>
+              <w:rPr>
+                <w:rFonts w:eastAsia="Calibri" w:cs="Times New Roman"/>
+                <w:b w:val="false"/>
+                <w:i w:val="false"/>
+                <w:iCs w:val="false"/>
+                <w:caps w:val="false"/>
+                <w:smallCaps w:val="false"/>
+                <w:color w:val="000000"/>
+                <w:spacing w:val="0"/>
+                <w:kern w:val="0"/>
+                <w:sz w:val="21"/>
+                <w:szCs w:val="21"/>
+                <w:lang w:val="es-ES" w:eastAsia="es-SV" w:bidi="ar-SA"/>
+              </w:rPr>
+            </w:r>
+          </w:p>
+          <w:p>
+            <w:pPr>
+              <w:pStyle w:val="ListParagraph"/>
+              <w:widowControl w:val="false"/>
+              <w:rPr>
+                <w:rFonts w:eastAsia="Calibri" w:cs="Times New Roman"/>
+                <w:b w:val="false"/>
+                <w:i w:val="false"/>
+                <w:i w:val="false"/>
+                <w:iCs w:val="false"/>
+                <w:caps w:val="false"/>
+                <w:smallCaps w:val="false"/>
+                <w:color w:val="000000"/>
+                <w:spacing w:val="0"/>
+                <w:kern w:val="0"/>
+                <w:sz w:val="21"/>
+                <w:szCs w:val="21"/>
+                <w:lang w:val="es-ES" w:eastAsia="es-SV" w:bidi="ar-SA"/>
+              </w:rPr>
+            </w:pPr>
+            <w:r>
+              <w:rPr>
+                <w:rFonts w:eastAsia="Calibri" w:cs="Times New Roman"/>
+                <w:b w:val="false"/>
+                <w:i w:val="false"/>
+                <w:iCs w:val="false"/>
+                <w:caps w:val="false"/>
+                <w:smallCaps w:val="false"/>
+                <w:color w:val="000000"/>
+                <w:spacing w:val="0"/>
+                <w:kern w:val="0"/>
+                <w:sz w:val="21"/>
+                <w:szCs w:val="21"/>
+                <w:lang w:val="es-ES" w:eastAsia="es-SV" w:bidi="ar-SA"/>
+              </w:rPr>
+            </w:r>
+          </w:p>
+          <w:p>
+            <w:pPr>
+              <w:pStyle w:val="ListParagraph"/>
+              <w:widowControl w:val="false"/>
+              <w:rPr>
+                <w:rFonts w:eastAsia="Calibri" w:cs="Times New Roman"/>
+                <w:b w:val="false"/>
+                <w:i w:val="false"/>
+                <w:i w:val="false"/>
+                <w:iCs w:val="false"/>
+                <w:caps w:val="false"/>
+                <w:smallCaps w:val="false"/>
+                <w:color w:val="000000"/>
+                <w:spacing w:val="0"/>
+                <w:kern w:val="0"/>
+                <w:sz w:val="21"/>
+                <w:szCs w:val="21"/>
+                <w:lang w:val="es-ES" w:eastAsia="es-SV" w:bidi="ar-SA"/>
+              </w:rPr>
+            </w:pPr>
+            <w:r>
+              <w:rPr>
+                <w:rFonts w:eastAsia="Calibri" w:cs="Times New Roman"/>
+                <w:b w:val="false"/>
+                <w:i w:val="false"/>
+                <w:iCs w:val="false"/>
+                <w:caps w:val="false"/>
+                <w:smallCaps w:val="false"/>
+                <w:color w:val="000000"/>
+                <w:spacing w:val="0"/>
+                <w:kern w:val="0"/>
+                <w:sz w:val="21"/>
+                <w:szCs w:val="21"/>
+                <w:lang w:val="es-ES" w:eastAsia="es-SV" w:bidi="ar-SA"/>
+              </w:rPr>
+            </w:r>
+          </w:p>
+          <w:p>
+            <w:pPr>
+              <w:pStyle w:val="ListParagraph"/>
+              <w:widowControl w:val="false"/>
+              <w:rPr>
+                <w:rFonts w:eastAsia="Calibri" w:cs="Times New Roman"/>
+                <w:b w:val="false"/>
+                <w:i w:val="false"/>
+                <w:i w:val="false"/>
+                <w:iCs w:val="false"/>
+                <w:caps w:val="false"/>
+                <w:smallCaps w:val="false"/>
+                <w:color w:val="000000"/>
+                <w:spacing w:val="0"/>
+                <w:kern w:val="0"/>
+                <w:sz w:val="21"/>
+                <w:szCs w:val="21"/>
+                <w:lang w:val="es-ES" w:eastAsia="es-SV" w:bidi="ar-SA"/>
+              </w:rPr>
+            </w:pPr>
+            <w:r>
+              <w:rPr>
+                <w:rFonts w:eastAsia="Calibri" w:cs="Times New Roman"/>
+                <w:b w:val="false"/>
+                <w:i w:val="false"/>
+                <w:iCs w:val="false"/>
+                <w:caps w:val="false"/>
+                <w:smallCaps w:val="false"/>
+                <w:color w:val="000000"/>
+                <w:spacing w:val="0"/>
+                <w:kern w:val="0"/>
+                <w:sz w:val="21"/>
+                <w:szCs w:val="21"/>
+                <w:lang w:val="es-ES" w:eastAsia="es-SV" w:bidi="ar-SA"/>
+              </w:rPr>
+            </w:r>
+          </w:p>
+          <w:p>
+            <w:pPr>
+              <w:pStyle w:val="ListParagraph"/>
+              <w:widowControl w:val="false"/>
+              <w:rPr>
+                <w:rFonts w:eastAsia="Calibri" w:cs="Times New Roman"/>
+                <w:b w:val="false"/>
+                <w:i w:val="false"/>
+                <w:i w:val="false"/>
+                <w:iCs w:val="false"/>
+                <w:caps w:val="false"/>
+                <w:smallCaps w:val="false"/>
+                <w:color w:val="000000"/>
+                <w:spacing w:val="0"/>
+                <w:kern w:val="0"/>
+                <w:sz w:val="21"/>
+                <w:szCs w:val="21"/>
+                <w:lang w:val="es-ES" w:eastAsia="es-SV" w:bidi="ar-SA"/>
+              </w:rPr>
+            </w:pPr>
+            <w:r>
+              <w:rPr>
+                <w:rFonts w:eastAsia="Calibri" w:cs="Times New Roman"/>
+                <w:b w:val="false"/>
+                <w:i w:val="false"/>
+                <w:iCs w:val="false"/>
+                <w:caps w:val="false"/>
+                <w:smallCaps w:val="false"/>
+                <w:color w:val="000000"/>
+                <w:spacing w:val="0"/>
+                <w:kern w:val="0"/>
+                <w:sz w:val="21"/>
+                <w:szCs w:val="21"/>
+                <w:lang w:val="es-ES" w:eastAsia="es-SV" w:bidi="ar-SA"/>
+              </w:rPr>
+            </w:r>
+          </w:p>
+          <w:p>
+            <w:pPr>
+              <w:pStyle w:val="ListParagraph"/>
+              <w:widowControl w:val="false"/>
+              <w:rPr>
+                <w:rFonts w:eastAsia="Calibri" w:cs="Times New Roman"/>
+                <w:b w:val="false"/>
+                <w:i w:val="false"/>
+                <w:i w:val="false"/>
+                <w:iCs w:val="false"/>
+                <w:caps w:val="false"/>
+                <w:smallCaps w:val="false"/>
+                <w:color w:val="000000"/>
+                <w:spacing w:val="0"/>
+                <w:kern w:val="0"/>
+                <w:sz w:val="21"/>
+                <w:szCs w:val="21"/>
+                <w:lang w:val="es-ES" w:eastAsia="es-SV" w:bidi="ar-SA"/>
+              </w:rPr>
+            </w:pPr>
+            <w:r>
+              <w:rPr>
+                <w:rFonts w:eastAsia="Calibri" w:cs="Times New Roman"/>
+                <w:b w:val="false"/>
+                <w:i w:val="false"/>
+                <w:iCs w:val="false"/>
+                <w:caps w:val="false"/>
+                <w:smallCaps w:val="false"/>
+                <w:color w:val="000000"/>
+                <w:spacing w:val="0"/>
+                <w:kern w:val="0"/>
+                <w:sz w:val="21"/>
+                <w:szCs w:val="21"/>
+                <w:lang w:val="es-ES" w:eastAsia="es-SV" w:bidi="ar-SA"/>
               </w:rPr>
             </w:r>
           </w:p>
@@ -8150,6 +7126,158 @@
             <w:pPr>
               <w:pStyle w:val="ListParagraph"/>
               <w:widowControl w:val="false"/>
+              <w:suppressAutoHyphens w:val="true"/>
+              <w:bidi w:val="0"/>
+              <w:jc w:val="left"/>
+              <w:rPr>
+                <w:rFonts w:cs="Times New Roman"/>
+                <w:b/>
+                <w:bCs/>
+                <w:i/>
+                <w:i/>
+                <w:iCs/>
+                <w:color w:val="auto"/>
+                <w:kern w:val="0"/>
+                <w:sz w:val="22"/>
+                <w:lang w:eastAsia="en-US" w:bidi="ar-SA"/>
+              </w:rPr>
+            </w:pPr>
+            <w:r>
+              <w:rPr/>
+            </w:r>
+          </w:p>
+          <w:p>
+            <w:pPr>
+              <w:pStyle w:val="ListParagraph"/>
+              <w:widowControl w:val="false"/>
+              <w:suppressAutoHyphens w:val="true"/>
+              <w:bidi w:val="0"/>
+              <w:jc w:val="left"/>
+              <w:rPr>
+                <w:color w:val="008000"/>
+              </w:rPr>
+            </w:pPr>
+            <w:r>
+              <w:rPr>
+                <w:rFonts w:cs="Times New Roman"/>
+                <w:b/>
+                <w:bCs/>
+                <w:i/>
+                <w:iCs/>
+                <w:color w:val="008000"/>
+                <w:kern w:val="0"/>
+                <w:sz w:val="22"/>
+                <w:lang w:eastAsia="en-US" w:bidi="ar-SA"/>
+              </w:rPr>
+              <w:t>Que el tokenRefID a consultar se encuentre en la tabla TOKENIZATION_REGISTRO_VALIDATION.</w:t>
+            </w:r>
+          </w:p>
+          <w:p>
+            <w:pPr>
+              <w:pStyle w:val="ListParagraph"/>
+              <w:widowControl w:val="false"/>
+              <w:suppressAutoHyphens w:val="true"/>
+              <w:bidi w:val="0"/>
+              <w:jc w:val="left"/>
+              <w:rPr>
+                <w:rFonts w:cs="Times New Roman"/>
+                <w:b/>
+                <w:bCs/>
+                <w:i/>
+                <w:i/>
+                <w:iCs/>
+                <w:color w:val="auto"/>
+                <w:kern w:val="0"/>
+                <w:sz w:val="22"/>
+                <w:lang w:eastAsia="en-US" w:bidi="ar-SA"/>
+              </w:rPr>
+            </w:pPr>
+            <w:r>
+              <w:rPr/>
+            </w:r>
+          </w:p>
+          <w:p>
+            <w:pPr>
+              <w:pStyle w:val="ListParagraph"/>
+              <w:rPr/>
+            </w:pPr>
+            <w:r>
+              <w:rPr/>
+              <w:drawing>
+                <wp:anchor behindDoc="0" distT="0" distB="0" distL="0" distR="0" simplePos="0" locked="0" layoutInCell="0" allowOverlap="1" relativeHeight="19">
+                  <wp:simplePos x="0" y="0"/>
+                  <wp:positionH relativeFrom="column">
+                    <wp:align>center</wp:align>
+                  </wp:positionH>
+                  <wp:positionV relativeFrom="paragraph">
+                    <wp:posOffset>635</wp:posOffset>
+                  </wp:positionV>
+                  <wp:extent cx="4108450" cy="627380"/>
+                  <wp:effectExtent l="0" t="0" r="0" b="0"/>
+                  <wp:wrapSquare wrapText="largest"/>
+                  <wp:docPr id="19" name="Imagen23" descr=""/>
+                  <wp:cNvGraphicFramePr>
+                    <a:graphicFrameLocks xmlns:a="http://schemas.openxmlformats.org/drawingml/2006/main" noChangeAspect="1"/>
+                  </wp:cNvGraphicFramePr>
+                  <a:graphic xmlns:a="http://schemas.openxmlformats.org/drawingml/2006/main">
+                    <a:graphicData uri="http://schemas.openxmlformats.org/drawingml/2006/picture">
+                      <pic:pic xmlns:pic="http://schemas.openxmlformats.org/drawingml/2006/picture">
+                        <pic:nvPicPr>
+                          <pic:cNvPr id="19" name="Imagen23" descr=""/>
+                          <pic:cNvPicPr>
+                            <a:picLocks noChangeAspect="1" noChangeArrowheads="1"/>
+                          </pic:cNvPicPr>
+                        </pic:nvPicPr>
+                        <pic:blipFill>
+                          <a:blip r:embed="rId20"/>
+                          <a:stretch>
+                            <a:fillRect/>
+                          </a:stretch>
+                        </pic:blipFill>
+                        <pic:spPr bwMode="auto">
+                          <a:xfrm>
+                            <a:off x="0" y="0"/>
+                            <a:ext cx="4108450" cy="627380"/>
+                          </a:xfrm>
+                          <a:prstGeom prst="rect">
+                            <a:avLst/>
+                          </a:prstGeom>
+                        </pic:spPr>
+                      </pic:pic>
+                    </a:graphicData>
+                  </a:graphic>
+                </wp:anchor>
+              </w:drawing>
+            </w:r>
+          </w:p>
+          <w:p>
+            <w:pPr>
+              <w:pStyle w:val="ListParagraph"/>
+              <w:widowControl w:val="false"/>
+              <w:suppressAutoHyphens w:val="true"/>
+              <w:bidi w:val="0"/>
+              <w:jc w:val="left"/>
+              <w:rPr>
+                <w:rFonts w:cs="Times New Roman"/>
+                <w:b/>
+                <w:bCs/>
+                <w:i/>
+                <w:i/>
+                <w:iCs/>
+                <w:color w:val="auto"/>
+                <w:kern w:val="0"/>
+                <w:sz w:val="22"/>
+                <w:lang w:eastAsia="en-US" w:bidi="ar-SA"/>
+              </w:rPr>
+            </w:pPr>
+            <w:r>
+              <w:rPr/>
+            </w:r>
+          </w:p>
+          <w:p>
+            <w:pPr>
+              <w:pStyle w:val="ListParagraph"/>
+              <w:widowControl w:val="false"/>
               <w:rPr>
                 <w:b/>
                 <w:bCs/>
@@ -8180,19 +7308,15 @@
               <w:jc w:val="left"/>
               <w:rPr>
                 <w:rFonts w:cs="Times New Roman"/>
-                <w:b w:val="false"/>
-                <w:bCs w:val="false"/>
-                <w:i w:val="false"/>
-                <w:i w:val="false"/>
-                <w:iCs w:val="false"/>
-                <w:caps w:val="false"/>
-                <w:smallCaps w:val="false"/>
-                <w:color w:val="000000"/>
-                <w:spacing w:val="0"/>
-                <w:kern w:val="0"/>
-                <w:sz w:val="21"/>
-                <w:szCs w:val="21"/>
-                <w:lang w:eastAsia="es-SV" w:bidi="ar-SA"/>
+                <w:b/>
+                <w:bCs/>
+                <w:i/>
+                <w:i/>
+                <w:iCs/>
+                <w:color w:val="auto"/>
+                <w:kern w:val="0"/>
+                <w:sz w:val="22"/>
+                <w:lang w:eastAsia="en-US" w:bidi="ar-SA"/>
               </w:rPr>
             </w:pPr>
             <w:r>
@@ -8255,7 +7379,7 @@
                 <w:lang w:eastAsia="es-SV" w:bidi="ar-SA"/>
               </w:rPr>
               <w:drawing>
-                <wp:anchor behindDoc="0" distT="0" distB="0" distL="0" distR="0" simplePos="0" locked="0" layoutInCell="0" allowOverlap="1" relativeHeight="13">
+                <wp:anchor behindDoc="0" distT="0" distB="0" distL="0" distR="0" simplePos="0" locked="0" layoutInCell="0" allowOverlap="1" relativeHeight="17">
                   <wp:simplePos x="0" y="0"/>
                   <wp:positionH relativeFrom="column">
                     <wp:align>center</wp:align>
@@ -8266,7 +7390,7 @@
                   <wp:extent cx="4108450" cy="1679575"/>
                   <wp:effectExtent l="0" t="0" r="0" b="0"/>
                   <wp:wrapSquare wrapText="largest"/>
-                  <wp:docPr id="19" name="Imagen7" descr=""/>
+                  <wp:docPr id="20" name="Imagen7" descr=""/>
                   <wp:cNvGraphicFramePr>
                     <a:graphicFrameLocks xmlns:a="http://schemas.openxmlformats.org/drawingml/2006/main" noChangeAspect="1"/>
                   </wp:cNvGraphicFramePr>
@@ -8274,13 +7398,13 @@
                     <a:graphicData uri="http://schemas.openxmlformats.org/drawingml/2006/picture">
                       <pic:pic xmlns:pic="http://schemas.openxmlformats.org/drawingml/2006/picture">
                         <pic:nvPicPr>
-                          <pic:cNvPr id="19" name="Imagen7" descr=""/>
+                          <pic:cNvPr id="20" name="Imagen7" descr=""/>
                           <pic:cNvPicPr>
                             <a:picLocks noChangeAspect="1" noChangeArrowheads="1"/>
                           </pic:cNvPicPr>
                         </pic:nvPicPr>
                         <pic:blipFill>
-                          <a:blip r:embed="rId20"/>
+                          <a:blip r:embed="rId21"/>
                           <a:stretch>
                             <a:fillRect/>
                           </a:stretch>
@@ -8410,7 +7534,7 @@
                 <w:iCs/>
               </w:rPr>
               <w:drawing>
-                <wp:anchor behindDoc="0" distT="0" distB="0" distL="0" distR="0" simplePos="0" locked="0" layoutInCell="0" allowOverlap="1" relativeHeight="7">
+                <wp:anchor behindDoc="0" distT="0" distB="0" distL="0" distR="0" simplePos="0" locked="0" layoutInCell="0" allowOverlap="1" relativeHeight="23">
                   <wp:simplePos x="0" y="0"/>
                   <wp:positionH relativeFrom="column">
                     <wp:align>center</wp:align>
@@ -8421,7 +7545,7 @@
                   <wp:extent cx="4108450" cy="3956685"/>
                   <wp:effectExtent l="0" t="0" r="0" b="0"/>
                   <wp:wrapSquare wrapText="largest"/>
-                  <wp:docPr id="20" name="Imagen6" descr=""/>
+                  <wp:docPr id="21" name="Imagen6" descr=""/>
                   <wp:cNvGraphicFramePr>
                     <a:graphicFrameLocks xmlns:a="http://schemas.openxmlformats.org/drawingml/2006/main" noChangeAspect="1"/>
                   </wp:cNvGraphicFramePr>
@@ -8429,13 +7553,13 @@
                     <a:graphicData uri="http://schemas.openxmlformats.org/drawingml/2006/picture">
                       <pic:pic xmlns:pic="http://schemas.openxmlformats.org/drawingml/2006/picture">
                         <pic:nvPicPr>
-                          <pic:cNvPr id="20" name="Imagen6" descr=""/>
+                          <pic:cNvPr id="21" name="Imagen6" descr=""/>
                           <pic:cNvPicPr>
                             <a:picLocks noChangeAspect="1" noChangeArrowheads="1"/>
                           </pic:cNvPicPr>
                         </pic:nvPicPr>
                         <pic:blipFill>
-                          <a:blip r:embed="rId21"/>
+                          <a:blip r:embed="rId22"/>
                           <a:stretch>
                             <a:fillRect/>
                           </a:stretch>
@@ -8503,6 +7627,69 @@
               <w:pStyle w:val="ListParagraph"/>
               <w:widowControl w:val="false"/>
               <w:rPr>
+                <w:b/>
+                <w:bCs/>
+                <w:i/>
+                <w:i/>
+                <w:iCs/>
+              </w:rPr>
+            </w:pPr>
+            <w:r>
+              <w:rPr>
+                <w:b/>
+                <w:bCs/>
+                <w:i/>
+                <w:iCs/>
+              </w:rPr>
+            </w:r>
+          </w:p>
+          <w:p>
+            <w:pPr>
+              <w:pStyle w:val="ListParagraph"/>
+              <w:widowControl w:val="false"/>
+              <w:rPr>
+                <w:b/>
+                <w:bCs/>
+                <w:i/>
+                <w:i/>
+                <w:iCs/>
+              </w:rPr>
+            </w:pPr>
+            <w:r>
+              <w:rPr>
+                <w:b/>
+                <w:bCs/>
+                <w:i/>
+                <w:iCs/>
+              </w:rPr>
+            </w:r>
+          </w:p>
+          <w:p>
+            <w:pPr>
+              <w:pStyle w:val="ListParagraph"/>
+              <w:widowControl w:val="false"/>
+              <w:rPr>
+                <w:b/>
+                <w:bCs/>
+                <w:i/>
+                <w:i/>
+                <w:iCs/>
+              </w:rPr>
+            </w:pPr>
+            <w:r>
+              <w:rPr>
+                <w:b/>
+                <w:bCs/>
+                <w:i/>
+                <w:iCs/>
+              </w:rPr>
+            </w:r>
+          </w:p>
+          <w:p>
+            <w:pPr>
+              <w:pStyle w:val="ListParagraph"/>
+              <w:widowControl w:val="false"/>
+              <w:rPr>
                 <w:rFonts w:eastAsia="Calibri" w:cs="Times New Roman"/>
                 <w:b w:val="false"/>
                 <w:i w:val="false"/>
@@ -8571,75 +7758,88 @@
                 <w:sz w:val="22"/>
                 <w:lang w:eastAsia="en-US" w:bidi="ar-SA"/>
               </w:rPr>
-              <w:t>TokenRefId inexistente (returnCode 05)</w:t>
-            </w:r>
-          </w:p>
-          <w:p>
-            <w:pPr>
-              <w:pStyle w:val="ListParagraph"/>
-              <w:widowControl w:val="false"/>
-              <w:rPr>
-                <w:b/>
-                <w:bCs/>
-                <w:i/>
-                <w:i/>
-                <w:iCs/>
-              </w:rPr>
-            </w:pPr>
-            <w:r>
-              <w:rPr>
-                <w:b/>
-                <w:bCs/>
-                <w:i/>
-                <w:iCs/>
-              </w:rPr>
-            </w:r>
-          </w:p>
-          <w:p>
-            <w:pPr>
-              <w:pStyle w:val="ListParagraph"/>
-              <w:widowControl w:val="false"/>
-              <w:numPr>
-                <w:ilvl w:val="1"/>
-                <w:numId w:val="15"/>
-              </w:numPr>
+              <w:t xml:space="preserve">TokenRefId inexistente </w:t>
+            </w:r>
+            <w:r>
+              <w:rPr>
+                <w:rFonts w:cs="Times New Roman"/>
+                <w:b/>
+                <w:bCs/>
+                <w:i/>
+                <w:iCs/>
+                <w:color w:val="auto"/>
+                <w:kern w:val="0"/>
+                <w:sz w:val="22"/>
+                <w:lang w:eastAsia="en-US" w:bidi="ar-SA"/>
+              </w:rPr>
+              <w:t>en la tabla</w:t>
+            </w:r>
+            <w:r>
+              <w:rPr>
+                <w:rFonts w:cs="Times New Roman"/>
+                <w:b/>
+                <w:bCs/>
+                <w:i/>
+                <w:iCs/>
+                <w:color w:val="auto"/>
+                <w:kern w:val="0"/>
+                <w:sz w:val="22"/>
+                <w:lang w:eastAsia="en-US" w:bidi="ar-SA"/>
+              </w:rPr>
+              <w:t xml:space="preserve"> </w:t>
+            </w:r>
+            <w:r>
+              <w:rPr>
+                <w:rFonts w:cs="Times New Roman"/>
+                <w:b/>
+                <w:bCs/>
+                <w:i/>
+                <w:iCs/>
+                <w:color w:val="FF0000"/>
+                <w:kern w:val="0"/>
+                <w:sz w:val="20"/>
+                <w:szCs w:val="20"/>
+                <w:lang w:eastAsia="en-US" w:bidi="ar-SA"/>
+              </w:rPr>
+              <w:t>TOKENIZATION_REGISTRO_VALIDATION</w:t>
+            </w:r>
+            <w:r>
+              <w:rPr>
+                <w:rFonts w:cs="Times New Roman"/>
+                <w:b/>
+                <w:bCs/>
+                <w:i/>
+                <w:iCs/>
+                <w:color w:val="auto"/>
+                <w:kern w:val="0"/>
+                <w:sz w:val="22"/>
+                <w:lang w:eastAsia="en-US" w:bidi="ar-SA"/>
+              </w:rPr>
+              <w:t xml:space="preserve"> (returnCode 05)</w:t>
+            </w:r>
+          </w:p>
+          <w:p>
+            <w:pPr>
+              <w:pStyle w:val="ListParagraph"/>
+              <w:widowControl w:val="false"/>
               <w:suppressAutoHyphens w:val="true"/>
               <w:bidi w:val="0"/>
               <w:jc w:val="left"/>
               <w:rPr>
                 <w:rFonts w:cs="Times New Roman"/>
-                <w:b w:val="false"/>
-                <w:bCs w:val="false"/>
-                <w:i w:val="false"/>
-                <w:i w:val="false"/>
-                <w:iCs w:val="false"/>
-                <w:caps w:val="false"/>
-                <w:smallCaps w:val="false"/>
-                <w:color w:val="000000"/>
-                <w:spacing w:val="0"/>
-                <w:kern w:val="0"/>
-                <w:sz w:val="21"/>
-                <w:szCs w:val="21"/>
-                <w:lang w:eastAsia="es-SV" w:bidi="ar-SA"/>
-              </w:rPr>
-            </w:pPr>
-            <w:r>
-              <w:rPr>
-                <w:rFonts w:cs="Times New Roman"/>
-                <w:b w:val="false"/>
-                <w:bCs w:val="false"/>
-                <w:i w:val="false"/>
-                <w:iCs w:val="false"/>
-                <w:caps w:val="false"/>
-                <w:smallCaps w:val="false"/>
-                <w:color w:val="000000"/>
-                <w:spacing w:val="0"/>
-                <w:kern w:val="0"/>
-                <w:sz w:val="21"/>
-                <w:szCs w:val="21"/>
-                <w:lang w:eastAsia="es-SV" w:bidi="ar-SA"/>
-              </w:rPr>
-              <w:t>Request</w:t>
+                <w:b/>
+                <w:bCs/>
+                <w:i/>
+                <w:i/>
+                <w:iCs/>
+                <w:color w:val="auto"/>
+                <w:kern w:val="0"/>
+                <w:sz w:val="22"/>
+                <w:lang w:eastAsia="en-US" w:bidi="ar-SA"/>
+              </w:rPr>
+            </w:pPr>
+            <w:r>
+              <w:rPr/>
             </w:r>
           </w:p>
           <w:p>
@@ -8651,39 +7851,21 @@
               <w:jc w:val="left"/>
               <w:rPr>
                 <w:rFonts w:cs="Times New Roman"/>
-                <w:b w:val="false"/>
-                <w:bCs w:val="false"/>
-                <w:i w:val="false"/>
-                <w:i w:val="false"/>
-                <w:iCs w:val="false"/>
-                <w:caps w:val="false"/>
-                <w:smallCaps w:val="false"/>
-                <w:color w:val="000000"/>
-                <w:spacing w:val="0"/>
-                <w:kern w:val="0"/>
-                <w:sz w:val="21"/>
-                <w:szCs w:val="21"/>
-                <w:lang w:eastAsia="es-SV" w:bidi="ar-SA"/>
-              </w:rPr>
-            </w:pPr>
-            <w:r>
-              <w:rPr>
-                <w:rFonts w:cs="Times New Roman"/>
-                <w:b w:val="false"/>
-                <w:bCs w:val="false"/>
-                <w:i w:val="false"/>
-                <w:iCs w:val="false"/>
-                <w:caps w:val="false"/>
-                <w:smallCaps w:val="false"/>
-                <w:color w:val="000000"/>
-                <w:spacing w:val="0"/>
-                <w:kern w:val="0"/>
-                <w:sz w:val="21"/>
-                <w:szCs w:val="21"/>
-                <w:lang w:eastAsia="es-SV" w:bidi="ar-SA"/>
-              </w:rPr>
+                <w:b/>
+                <w:bCs/>
+                <w:i/>
+                <w:i/>
+                <w:iCs/>
+                <w:color w:val="auto"/>
+                <w:kern w:val="0"/>
+                <w:sz w:val="22"/>
+                <w:lang w:eastAsia="en-US" w:bidi="ar-SA"/>
+              </w:rPr>
+            </w:pPr>
+            <w:r>
+              <w:rPr/>
               <w:drawing>
-                <wp:anchor behindDoc="0" distT="0" distB="0" distL="0" distR="0" simplePos="0" locked="0" layoutInCell="0" allowOverlap="1" relativeHeight="9">
+                <wp:anchor behindDoc="0" distT="0" distB="0" distL="0" distR="0" simplePos="0" locked="0" layoutInCell="0" allowOverlap="1" relativeHeight="24">
                   <wp:simplePos x="0" y="0"/>
                   <wp:positionH relativeFrom="column">
                     <wp:align>center</wp:align>
@@ -8691,10 +7873,10 @@
                   <wp:positionV relativeFrom="paragraph">
                     <wp:posOffset>635</wp:posOffset>
                   </wp:positionV>
-                  <wp:extent cx="4108450" cy="1743710"/>
+                  <wp:extent cx="4108450" cy="687705"/>
                   <wp:effectExtent l="0" t="0" r="0" b="0"/>
                   <wp:wrapSquare wrapText="largest"/>
-                  <wp:docPr id="21" name="Imagen8" descr=""/>
+                  <wp:docPr id="22" name="Imagen24" descr=""/>
                   <wp:cNvGraphicFramePr>
                     <a:graphicFrameLocks xmlns:a="http://schemas.openxmlformats.org/drawingml/2006/main" noChangeAspect="1"/>
                   </wp:cNvGraphicFramePr>
@@ -8702,13 +7884,13 @@
                     <a:graphicData uri="http://schemas.openxmlformats.org/drawingml/2006/picture">
                       <pic:pic xmlns:pic="http://schemas.openxmlformats.org/drawingml/2006/picture">
                         <pic:nvPicPr>
-                          <pic:cNvPr id="21" name="Imagen8" descr=""/>
+                          <pic:cNvPr id="22" name="Imagen24" descr=""/>
                           <pic:cNvPicPr>
                             <a:picLocks noChangeAspect="1" noChangeArrowheads="1"/>
                           </pic:cNvPicPr>
                         </pic:nvPicPr>
                         <pic:blipFill>
-                          <a:blip r:embed="rId22"/>
+                          <a:blip r:embed="rId23"/>
                           <a:stretch>
                             <a:fillRect/>
                           </a:stretch>
@@ -8716,7 +7898,7 @@
                         <pic:spPr bwMode="auto">
                           <a:xfrm>
                             <a:off x="0" y="0"/>
-                            <a:ext cx="4108450" cy="1743710"/>
+                            <a:ext cx="4108450" cy="687705"/>
                           </a:xfrm>
                           <a:prstGeom prst="rect">
                             <a:avLst/>
@@ -8733,6 +7915,161 @@
             <w:pPr>
               <w:pStyle w:val="ListParagraph"/>
               <w:widowControl w:val="false"/>
+              <w:rPr>
+                <w:b/>
+                <w:bCs/>
+                <w:i/>
+                <w:i/>
+                <w:iCs/>
+              </w:rPr>
+            </w:pPr>
+            <w:r>
+              <w:rPr>
+                <w:b/>
+                <w:bCs/>
+                <w:i/>
+                <w:iCs/>
+              </w:rPr>
+            </w:r>
+          </w:p>
+          <w:p>
+            <w:pPr>
+              <w:pStyle w:val="ListParagraph"/>
+              <w:widowControl w:val="false"/>
+              <w:numPr>
+                <w:ilvl w:val="1"/>
+                <w:numId w:val="15"/>
+              </w:numPr>
+              <w:suppressAutoHyphens w:val="true"/>
+              <w:bidi w:val="0"/>
+              <w:jc w:val="left"/>
+              <w:rPr>
+                <w:rFonts w:cs="Times New Roman"/>
+                <w:b w:val="false"/>
+                <w:bCs w:val="false"/>
+                <w:i w:val="false"/>
+                <w:i w:val="false"/>
+                <w:iCs w:val="false"/>
+                <w:caps w:val="false"/>
+                <w:smallCaps w:val="false"/>
+                <w:color w:val="000000"/>
+                <w:spacing w:val="0"/>
+                <w:kern w:val="0"/>
+                <w:sz w:val="21"/>
+                <w:szCs w:val="21"/>
+                <w:lang w:eastAsia="es-SV" w:bidi="ar-SA"/>
+              </w:rPr>
+            </w:pPr>
+            <w:r>
+              <w:rPr>
+                <w:rFonts w:cs="Times New Roman"/>
+                <w:b w:val="false"/>
+                <w:bCs w:val="false"/>
+                <w:i w:val="false"/>
+                <w:iCs w:val="false"/>
+                <w:caps w:val="false"/>
+                <w:smallCaps w:val="false"/>
+                <w:color w:val="000000"/>
+                <w:spacing w:val="0"/>
+                <w:kern w:val="0"/>
+                <w:sz w:val="21"/>
+                <w:szCs w:val="21"/>
+                <w:lang w:eastAsia="es-SV" w:bidi="ar-SA"/>
+              </w:rPr>
+              <w:t>Request</w:t>
+            </w:r>
+          </w:p>
+          <w:p>
+            <w:pPr>
+              <w:pStyle w:val="ListParagraph"/>
+              <w:widowControl w:val="false"/>
+              <w:suppressAutoHyphens w:val="true"/>
+              <w:bidi w:val="0"/>
+              <w:jc w:val="left"/>
+              <w:rPr>
+                <w:rFonts w:cs="Times New Roman"/>
+                <w:b w:val="false"/>
+                <w:bCs w:val="false"/>
+                <w:i w:val="false"/>
+                <w:i w:val="false"/>
+                <w:iCs w:val="false"/>
+                <w:caps w:val="false"/>
+                <w:smallCaps w:val="false"/>
+                <w:color w:val="000000"/>
+                <w:spacing w:val="0"/>
+                <w:kern w:val="0"/>
+                <w:sz w:val="21"/>
+                <w:szCs w:val="21"/>
+                <w:lang w:eastAsia="es-SV" w:bidi="ar-SA"/>
+              </w:rPr>
+            </w:pPr>
+            <w:r>
+              <w:rPr>
+                <w:rFonts w:cs="Times New Roman"/>
+                <w:b w:val="false"/>
+                <w:bCs w:val="false"/>
+                <w:i w:val="false"/>
+                <w:iCs w:val="false"/>
+                <w:caps w:val="false"/>
+                <w:smallCaps w:val="false"/>
+                <w:color w:val="000000"/>
+                <w:spacing w:val="0"/>
+                <w:kern w:val="0"/>
+                <w:sz w:val="21"/>
+                <w:szCs w:val="21"/>
+                <w:lang w:eastAsia="es-SV" w:bidi="ar-SA"/>
+              </w:rPr>
+              <w:drawing>
+                <wp:anchor behindDoc="0" distT="0" distB="0" distL="0" distR="0" simplePos="0" locked="0" layoutInCell="0" allowOverlap="1" relativeHeight="25">
+                  <wp:simplePos x="0" y="0"/>
+                  <wp:positionH relativeFrom="column">
+                    <wp:align>center</wp:align>
+                  </wp:positionH>
+                  <wp:positionV relativeFrom="paragraph">
+                    <wp:posOffset>635</wp:posOffset>
+                  </wp:positionV>
+                  <wp:extent cx="4108450" cy="1733550"/>
+                  <wp:effectExtent l="0" t="0" r="0" b="0"/>
+                  <wp:wrapSquare wrapText="largest"/>
+                  <wp:docPr id="23" name="Imagen8" descr=""/>
+                  <wp:cNvGraphicFramePr>
+                    <a:graphicFrameLocks xmlns:a="http://schemas.openxmlformats.org/drawingml/2006/main" noChangeAspect="1"/>
+                  </wp:cNvGraphicFramePr>
+                  <a:graphic xmlns:a="http://schemas.openxmlformats.org/drawingml/2006/main">
+                    <a:graphicData uri="http://schemas.openxmlformats.org/drawingml/2006/picture">
+                      <pic:pic xmlns:pic="http://schemas.openxmlformats.org/drawingml/2006/picture">
+                        <pic:nvPicPr>
+                          <pic:cNvPr id="23" name="Imagen8" descr=""/>
+                          <pic:cNvPicPr>
+                            <a:picLocks noChangeAspect="1" noChangeArrowheads="1"/>
+                          </pic:cNvPicPr>
+                        </pic:nvPicPr>
+                        <pic:blipFill>
+                          <a:blip r:embed="rId24"/>
+                          <a:stretch>
+                            <a:fillRect/>
+                          </a:stretch>
+                        </pic:blipFill>
+                        <pic:spPr bwMode="auto">
+                          <a:xfrm>
+                            <a:off x="0" y="0"/>
+                            <a:ext cx="4108450" cy="1733550"/>
+                          </a:xfrm>
+                          <a:prstGeom prst="rect">
+                            <a:avLst/>
+                          </a:prstGeom>
+                        </pic:spPr>
+                      </pic:pic>
+                    </a:graphicData>
+                  </a:graphic>
+                </wp:anchor>
+              </w:drawing>
+            </w:r>
+          </w:p>
+          <w:p>
+            <w:pPr>
+              <w:pStyle w:val="ListParagraph"/>
+              <w:widowControl w:val="false"/>
               <w:suppressAutoHyphens w:val="true"/>
               <w:bidi w:val="0"/>
               <w:jc w:val="left"/>
@@ -8838,7 +8175,7 @@
                 <w:iCs/>
               </w:rPr>
               <w:drawing>
-                <wp:anchor behindDoc="0" distT="0" distB="0" distL="0" distR="0" simplePos="0" locked="0" layoutInCell="0" allowOverlap="1" relativeHeight="8">
+                <wp:anchor behindDoc="0" distT="0" distB="0" distL="0" distR="0" simplePos="0" locked="0" layoutInCell="0" allowOverlap="1" relativeHeight="7">
                   <wp:simplePos x="0" y="0"/>
                   <wp:positionH relativeFrom="column">
                     <wp:align>center</wp:align>
@@ -8849,7 +8186,7 @@
                   <wp:extent cx="4108450" cy="2521585"/>
                   <wp:effectExtent l="0" t="0" r="0" b="0"/>
                   <wp:wrapSquare wrapText="largest"/>
-                  <wp:docPr id="22" name="Imagen5" descr=""/>
+                  <wp:docPr id="24" name="Imagen5" descr=""/>
                   <wp:cNvGraphicFramePr>
                     <a:graphicFrameLocks xmlns:a="http://schemas.openxmlformats.org/drawingml/2006/main" noChangeAspect="1"/>
                   </wp:cNvGraphicFramePr>
@@ -8857,13 +8194,13 @@
                     <a:graphicData uri="http://schemas.openxmlformats.org/drawingml/2006/picture">
                       <pic:pic xmlns:pic="http://schemas.openxmlformats.org/drawingml/2006/picture">
                         <pic:nvPicPr>
-                          <pic:cNvPr id="22" name="Imagen5" descr=""/>
+                          <pic:cNvPr id="24" name="Imagen5" descr=""/>
                           <pic:cNvPicPr>
                             <a:picLocks noChangeAspect="1" noChangeArrowheads="1"/>
                           </pic:cNvPicPr>
                         </pic:nvPicPr>
                         <pic:blipFill>
-                          <a:blip r:embed="rId23"/>
+                          <a:blip r:embed="rId25"/>
                           <a:stretch>
                             <a:fillRect/>
                           </a:stretch>
@@ -9080,9 +8417,9 @@
       </w:r>
     </w:p>
     <w:sectPr>
-      <w:footerReference w:type="even" r:id="rId24"/>
-      <w:footerReference w:type="default" r:id="rId25"/>
-      <w:footerReference w:type="first" r:id="rId26"/>
+      <w:footerReference w:type="even" r:id="rId26"/>
+      <w:footerReference w:type="default" r:id="rId27"/>
+      <w:footerReference w:type="first" r:id="rId28"/>
       <w:type w:val="nextPage"/>
       <w:pgSz w:w="12240" w:h="15840"/>
       <w:pgMar w:left="1440" w:right="1041" w:gutter="0" w:header="0" w:top="0" w:footer="520" w:bottom="803"/>
@@ -11533,7 +10870,7 @@
     <w:pPr>
       <w:widowControl/>
       <w:suppressAutoHyphens w:val="true"/>
-      <w:overflowPunct w:val="false"/>
+      <w:overflowPunct w:val="true"/>
       <w:bidi w:val="0"/>
       <w:spacing w:before="0" w:after="240"/>
       <w:jc w:val="left"/>
@@ -12290,7 +11627,7 @@
     <w:pPr>
       <w:widowControl/>
       <w:suppressAutoHyphens w:val="true"/>
-      <w:overflowPunct w:val="false"/>
+      <w:overflowPunct w:val="true"/>
       <w:bidi w:val="0"/>
       <w:spacing w:before="0" w:after="0"/>
       <w:jc w:val="left"/>
@@ -12332,7 +11669,7 @@
     <w:name w:val="Body Text Indent"/>
     <w:basedOn w:val="BodyText"/>
     <w:pPr>
-      <w:overflowPunct w:val="true"/>
+      <w:overflowPunct w:val="false"/>
       <w:spacing w:lineRule="atLeast" w:line="240" w:before="0" w:after="240"/>
       <w:ind w:firstLine="360" w:left="360"/>
       <w:jc w:val="both"/>
@@ -12348,7 +11685,7 @@
     <w:basedOn w:val="Normal"/>
     <w:qFormat/>
     <w:pPr>
-      <w:overflowPunct w:val="true"/>
+      <w:overflowPunct w:val="false"/>
       <w:spacing w:before="60" w:after="60"/>
       <w:textAlignment w:val="auto"/>
     </w:pPr>
@@ -12419,7 +11756,7 @@
     <w:basedOn w:val="BodyText"/>
     <w:qFormat/>
     <w:pPr>
-      <w:overflowPunct w:val="true"/>
+      <w:overflowPunct w:val="false"/>
       <w:spacing w:lineRule="auto" w:line="360" w:before="120" w:after="120"/>
       <w:jc w:val="both"/>
       <w:textAlignment w:val="auto"/>
@@ -12435,7 +11772,7 @@
     <w:basedOn w:val="Normal"/>
     <w:qFormat/>
     <w:pPr>
-      <w:overflowPunct w:val="true"/>
+      <w:overflowPunct w:val="false"/>
       <w:spacing w:lineRule="auto" w:line="276" w:before="0" w:after="0"/>
       <w:ind w:hanging="0" w:left="720"/>
       <w:contextualSpacing/>

</xml_diff>